<commit_message>
Assignment 1 written part done
</commit_message>
<xml_diff>
--- a/CSE427_Assignment1Solution_1510702042.docx
+++ b/CSE427_Assignment1Solution_1510702042.docx
@@ -36,7 +36,6 @@
         <w:rPr>
           <w:rFonts w:ascii="Bookman Old Style" w:hAnsi="Bookman Old Style" w:cs="Times New Roman"/>
           <w:noProof/>
-          <w:lang w:bidi="bn-IN"/>
         </w:rPr>
         <w:drawing>
           <wp:anchor distT="0" distB="0" distL="114300" distR="114300" simplePos="0" relativeHeight="251659264" behindDoc="0" locked="0" layoutInCell="1" allowOverlap="1" wp14:anchorId="22E248B0" wp14:editId="5E0B5A82">
@@ -151,11 +150,11 @@
         <w:tabs>
           <w:tab w:val="left" w:pos="1740"/>
         </w:tabs>
+        <w:spacing w:after="0"/>
         <w:rPr>
           <w:rFonts w:ascii="Bookman Old Style" w:hAnsi="Bookman Old Style" w:cs="Arial Unicode MS"/>
           <w:b/>
           <w:sz w:val="36"/>
-          <w:u w:val="single"/>
           <w:lang w:bidi="bn-IN"/>
         </w:rPr>
       </w:pPr>
@@ -171,7 +170,6 @@
           <w:b/>
           <w:sz w:val="28"/>
           <w:szCs w:val="24"/>
-          <w:u w:val="single"/>
           <w:lang w:bidi="bn-IN"/>
         </w:rPr>
         <w:t>Department of Electrical &amp; Computer Engineering</w:t>
@@ -181,7 +179,6 @@
           <w:rFonts w:ascii="Bookman Old Style" w:hAnsi="Bookman Old Style" w:cs="Times New Roman"/>
           <w:b/>
           <w:sz w:val="28"/>
-          <w:u w:val="single"/>
         </w:rPr>
         <w:t xml:space="preserve">       </w:t>
       </w:r>
@@ -190,11 +187,54 @@
           <w:rFonts w:ascii="Bookman Old Style" w:hAnsi="Bookman Old Style" w:cs="Arial Unicode MS"/>
           <w:b/>
           <w:sz w:val="28"/>
-          <w:u w:val="single"/>
           <w:cs/>
           <w:lang w:bidi="bn-IN"/>
         </w:rPr>
         <w:t xml:space="preserve">               </w:t>
+      </w:r>
+    </w:p>
+    <w:p>
+      <w:pPr>
+        <w:tabs>
+          <w:tab w:val="left" w:pos="1740"/>
+        </w:tabs>
+        <w:spacing w:after="0" w:line="240" w:lineRule="auto"/>
+        <w:rPr>
+          <w:rFonts w:ascii="Bookman Old Style" w:hAnsi="Bookman Old Style" w:cs="Nirmala UI"/>
+          <w:b/>
+          <w:sz w:val="48"/>
+          <w:szCs w:val="24"/>
+          <w:lang w:bidi="bn-IN"/>
+        </w:rPr>
+      </w:pPr>
+      <w:r>
+        <w:rPr>
+          <w:rFonts w:ascii="Bookman Old Style" w:hAnsi="Bookman Old Style" w:cs="Arial Unicode MS"/>
+          <w:b/>
+          <w:sz w:val="36"/>
+          <w:lang w:bidi="bn-IN"/>
+        </w:rPr>
+        <w:tab/>
+      </w:r>
+      <w:r>
+        <w:rPr>
+          <w:rFonts w:ascii="Bookman Old Style" w:hAnsi="Bookman Old Style" w:cs="Nirmala UI"/>
+          <w:b/>
+          <w:sz w:val="48"/>
+          <w:szCs w:val="24"/>
+          <w:lang w:bidi="bn-IN"/>
+        </w:rPr>
+        <w:t>North South University</w:t>
+      </w:r>
+      <w:r>
+        <w:rPr>
+          <w:rFonts w:ascii="Bookman Old Style" w:hAnsi="Bookman Old Style" w:cs="Nirmala UI"/>
+          <w:b/>
+          <w:sz w:val="36"/>
+          <w:szCs w:val="24"/>
+          <w:lang w:bidi="bn-IN"/>
+        </w:rPr>
+        <w:t xml:space="preserve">       </w:t>
       </w:r>
     </w:p>
     <w:p>
@@ -206,31 +246,20 @@
         <w:rPr>
           <w:rFonts w:ascii="Bookman Old Style" w:hAnsi="Bookman Old Style" w:cs="Nirmala UI"/>
           <w:b/>
-          <w:sz w:val="48"/>
+          <w:sz w:val="36"/>
           <w:szCs w:val="24"/>
-          <w:u w:val="single"/>
           <w:lang w:bidi="bn-IN"/>
         </w:rPr>
       </w:pPr>
       <w:r>
         <w:rPr>
-          <w:rFonts w:ascii="Bookman Old Style" w:hAnsi="Bookman Old Style" w:cs="Arial Unicode MS"/>
+          <w:rFonts w:ascii="Bookman Old Style" w:hAnsi="Bookman Old Style" w:cs="Nirmala UI"/>
           <w:b/>
           <w:sz w:val="36"/>
+          <w:szCs w:val="24"/>
           <w:lang w:bidi="bn-IN"/>
         </w:rPr>
-        <w:tab/>
-      </w:r>
-      <w:r>
-        <w:rPr>
-          <w:rFonts w:ascii="Bookman Old Style" w:hAnsi="Bookman Old Style" w:cs="Nirmala UI"/>
-          <w:b/>
-          <w:sz w:val="48"/>
-          <w:szCs w:val="24"/>
-          <w:u w:val="single"/>
-          <w:lang w:bidi="bn-IN"/>
-        </w:rPr>
-        <w:t>North South University</w:t>
+        <w:t>__________________________________________________</w:t>
       </w:r>
     </w:p>
     <w:p>
@@ -240,22 +269,331 @@
         </w:tabs>
         <w:spacing w:line="240" w:lineRule="auto"/>
         <w:rPr>
+          <w:rFonts w:ascii="Bookman Old Style" w:hAnsi="Bookman Old Style" w:cs="Arial Unicode MS"/>
+          <w:b/>
+          <w:sz w:val="24"/>
+          <w:lang w:bidi="bn-IN"/>
+        </w:rPr>
+      </w:pPr>
+    </w:p>
+    <w:p>
+      <w:pPr>
+        <w:tabs>
+          <w:tab w:val="left" w:pos="1740"/>
+        </w:tabs>
+        <w:rPr>
+          <w:rFonts w:ascii="Bookman Old Style" w:hAnsi="Bookman Old Style" w:cs="Times New Roman"/>
+          <w:b/>
+          <w:sz w:val="32"/>
+          <w:u w:val="single"/>
+        </w:rPr>
+      </w:pPr>
+      <w:r>
+        <w:rPr>
+          <w:rFonts w:ascii="Bookman Old Style" w:hAnsi="Bookman Old Style" w:cs="Times New Roman"/>
+          <w:b/>
+          <w:sz w:val="32"/>
+        </w:rPr>
+        <w:t xml:space="preserve">           </w:t>
+      </w:r>
+    </w:p>
+    <w:p>
+      <w:pPr>
+        <w:tabs>
+          <w:tab w:val="left" w:pos="1740"/>
+        </w:tabs>
+        <w:rPr>
+          <w:rFonts w:ascii="Bookman Old Style" w:hAnsi="Bookman Old Style" w:cs="Times New Roman"/>
+          <w:b/>
+          <w:sz w:val="32"/>
+          <w:u w:val="single"/>
+        </w:rPr>
+      </w:pPr>
+    </w:p>
+    <w:p>
+      <w:pPr>
+        <w:tabs>
+          <w:tab w:val="left" w:pos="1740"/>
+        </w:tabs>
+        <w:rPr>
+          <w:rFonts w:ascii="Bookman Old Style" w:hAnsi="Bookman Old Style" w:cs="Times New Roman"/>
+          <w:b/>
+          <w:sz w:val="44"/>
+          <w:u w:val="single"/>
+        </w:rPr>
+      </w:pPr>
+      <w:r>
+        <w:rPr>
+          <w:rFonts w:ascii="Bookman Old Style" w:hAnsi="Bookman Old Style" w:cs="Times New Roman"/>
+          <w:b/>
+          <w:sz w:val="44"/>
+          <w:u w:val="single"/>
+        </w:rPr>
+        <w:t xml:space="preserve">                          </w:t>
+      </w:r>
+    </w:p>
+    <w:p>
+      <w:pPr>
+        <w:tabs>
+          <w:tab w:val="left" w:pos="1740"/>
+        </w:tabs>
+        <w:rPr>
+          <w:rFonts w:ascii="Bookman Old Style" w:hAnsi="Bookman Old Style" w:cs="Times New Roman"/>
+          <w:b/>
+          <w:sz w:val="44"/>
+          <w:u w:val="single"/>
+        </w:rPr>
+      </w:pPr>
+      <w:r>
+        <w:rPr>
+          <w:rFonts w:ascii="Bookman Old Style" w:hAnsi="Bookman Old Style" w:cs="Times New Roman"/>
+          <w:b/>
+          <w:sz w:val="44"/>
+        </w:rPr>
+        <w:t xml:space="preserve">   </w:t>
+      </w:r>
+      <w:r>
+        <w:rPr>
+          <w:rFonts w:ascii="Bookman Old Style" w:hAnsi="Bookman Old Style" w:cs="Times New Roman"/>
+          <w:b/>
+          <w:sz w:val="44"/>
+        </w:rPr>
+        <w:t xml:space="preserve">                 </w:t>
+      </w:r>
+      <w:r>
+        <w:rPr>
           <w:rFonts w:ascii="Bookman Old Style" w:hAnsi="Bookman Old Style" w:cs="Nirmala UI"/>
           <w:b/>
-          <w:sz w:val="36"/>
+          <w:sz w:val="56"/>
+          <w:szCs w:val="32"/>
+          <w:u w:val="single"/>
+          <w:lang w:bidi="bn-IN"/>
+        </w:rPr>
+        <w:t>Assignment 1</w:t>
+      </w:r>
+    </w:p>
+    <w:p>
+      <w:pPr>
+        <w:tabs>
+          <w:tab w:val="left" w:pos="1740"/>
+        </w:tabs>
+        <w:rPr>
+          <w:rFonts w:ascii="Bookman Old Style" w:hAnsi="Bookman Old Style" w:cs="Times New Roman"/>
+          <w:b/>
+          <w:sz w:val="28"/>
+          <w:u w:val="single"/>
+        </w:rPr>
+      </w:pPr>
+      <w:r>
+        <w:rPr>
+          <w:rFonts w:ascii="Bookman Old Style" w:hAnsi="Bookman Old Style" w:cs="Times New Roman"/>
+          <w:b/>
+          <w:sz w:val="28"/>
+        </w:rPr>
+        <w:tab/>
+      </w:r>
+      <w:r>
+        <w:rPr>
+          <w:rFonts w:ascii="Bookman Old Style" w:hAnsi="Bookman Old Style" w:cs="Times New Roman"/>
+          <w:b/>
+          <w:sz w:val="28"/>
+        </w:rPr>
+        <w:tab/>
+        <w:t xml:space="preserve">         </w:t>
+      </w:r>
+    </w:p>
+    <w:p>
+      <w:pPr>
+        <w:tabs>
+          <w:tab w:val="left" w:pos="1740"/>
+        </w:tabs>
+        <w:rPr>
+          <w:rFonts w:ascii="Bookman Old Style" w:hAnsi="Bookman Old Style" w:cs="Nirmala UI"/>
+          <w:b/>
+          <w:sz w:val="28"/>
+        </w:rPr>
+      </w:pPr>
+      <w:r>
+        <w:rPr>
+          <w:rFonts w:ascii="Bookman Old Style" w:hAnsi="Bookman Old Style" w:cs="Times New Roman"/>
+          <w:b/>
+          <w:sz w:val="28"/>
+        </w:rPr>
+        <w:t xml:space="preserve">                             </w:t>
+      </w:r>
+    </w:p>
+    <w:p>
+      <w:pPr>
+        <w:tabs>
+          <w:tab w:val="left" w:pos="1740"/>
+        </w:tabs>
+        <w:rPr>
+          <w:rFonts w:ascii="Bookman Old Style" w:hAnsi="Bookman Old Style" w:cs="Times New Roman"/>
+          <w:b/>
+          <w:sz w:val="24"/>
           <w:szCs w:val="24"/>
-          <w:lang w:bidi="bn-IN"/>
-        </w:rPr>
-      </w:pPr>
-      <w:r>
-        <w:rPr>
-          <w:rFonts w:ascii="Bookman Old Style" w:hAnsi="Bookman Old Style" w:cs="Nirmala UI"/>
-          <w:b/>
-          <w:sz w:val="36"/>
+        </w:rPr>
+      </w:pPr>
+      <w:r>
+        <w:rPr>
+          <w:rFonts w:ascii="Bookman Old Style" w:hAnsi="Bookman Old Style" w:cs="Times New Roman"/>
+          <w:b/>
+          <w:sz w:val="28"/>
+        </w:rPr>
+        <w:tab/>
+      </w:r>
+      <w:r>
+        <w:rPr>
+          <w:rFonts w:ascii="Bookman Old Style" w:hAnsi="Bookman Old Style" w:cs="Times New Roman"/>
+          <w:b/>
+          <w:sz w:val="28"/>
+        </w:rPr>
+        <w:tab/>
+      </w:r>
+      <w:r>
+        <w:rPr>
+          <w:rFonts w:ascii="Bookman Old Style" w:hAnsi="Bookman Old Style" w:cs="Times New Roman"/>
+          <w:b/>
+          <w:sz w:val="24"/>
           <w:szCs w:val="24"/>
-          <w:lang w:bidi="bn-IN"/>
-        </w:rPr>
-        <w:t xml:space="preserve">       </w:t>
+        </w:rPr>
+        <w:t>Submitted by: Kazi Sakib Ahmad</w:t>
+      </w:r>
+    </w:p>
+    <w:p>
+      <w:pPr>
+        <w:tabs>
+          <w:tab w:val="left" w:pos="1740"/>
+        </w:tabs>
+        <w:rPr>
+          <w:rFonts w:ascii="Bookman Old Style" w:hAnsi="Bookman Old Style" w:cs="Times New Roman"/>
+          <w:b/>
+          <w:sz w:val="24"/>
+          <w:szCs w:val="24"/>
+        </w:rPr>
+      </w:pPr>
+      <w:r>
+        <w:rPr>
+          <w:rFonts w:ascii="Bookman Old Style" w:hAnsi="Bookman Old Style" w:cs="Times New Roman"/>
+          <w:b/>
+          <w:sz w:val="24"/>
+          <w:szCs w:val="24"/>
+        </w:rPr>
+        <w:tab/>
+      </w:r>
+      <w:r>
+        <w:rPr>
+          <w:rFonts w:ascii="Bookman Old Style" w:hAnsi="Bookman Old Style" w:cs="Times New Roman"/>
+          <w:b/>
+          <w:sz w:val="24"/>
+          <w:szCs w:val="24"/>
+        </w:rPr>
+        <w:tab/>
+      </w:r>
+      <w:r>
+        <w:rPr>
+          <w:rFonts w:ascii="Bookman Old Style" w:hAnsi="Bookman Old Style" w:cs="Times New Roman"/>
+          <w:b/>
+          <w:sz w:val="24"/>
+          <w:szCs w:val="24"/>
+        </w:rPr>
+        <w:tab/>
+        <w:t xml:space="preserve">          ID: 1510702042</w:t>
+      </w:r>
+    </w:p>
+    <w:p>
+      <w:pPr>
+        <w:tabs>
+          <w:tab w:val="left" w:pos="1740"/>
+        </w:tabs>
+        <w:rPr>
+          <w:rFonts w:ascii="Bookman Old Style" w:hAnsi="Bookman Old Style" w:cs="Times New Roman"/>
+          <w:b/>
+          <w:sz w:val="24"/>
+          <w:szCs w:val="24"/>
+        </w:rPr>
+      </w:pPr>
+      <w:r>
+        <w:rPr>
+          <w:rFonts w:ascii="Bookman Old Style" w:hAnsi="Bookman Old Style" w:cs="Times New Roman"/>
+          <w:b/>
+          <w:sz w:val="24"/>
+          <w:szCs w:val="24"/>
+        </w:rPr>
+        <w:tab/>
+      </w:r>
+      <w:r>
+        <w:rPr>
+          <w:rFonts w:ascii="Bookman Old Style" w:hAnsi="Bookman Old Style" w:cs="Times New Roman"/>
+          <w:b/>
+          <w:sz w:val="24"/>
+          <w:szCs w:val="24"/>
+        </w:rPr>
+        <w:tab/>
+      </w:r>
+      <w:r>
+        <w:rPr>
+          <w:rFonts w:ascii="Bookman Old Style" w:hAnsi="Bookman Old Style" w:cs="Times New Roman"/>
+          <w:b/>
+          <w:sz w:val="24"/>
+          <w:szCs w:val="24"/>
+        </w:rPr>
+        <w:tab/>
+        <w:t xml:space="preserve">   Course: CSE427</w:t>
+      </w:r>
+    </w:p>
+    <w:p>
+      <w:pPr>
+        <w:tabs>
+          <w:tab w:val="left" w:pos="1740"/>
+        </w:tabs>
+        <w:rPr>
+          <w:rFonts w:ascii="Bookman Old Style" w:hAnsi="Bookman Old Style" w:cs="Times New Roman"/>
+          <w:b/>
+          <w:sz w:val="24"/>
+          <w:szCs w:val="24"/>
+        </w:rPr>
+      </w:pPr>
+      <w:r>
+        <w:rPr>
+          <w:rFonts w:ascii="Bookman Old Style" w:hAnsi="Bookman Old Style" w:cs="Times New Roman"/>
+          <w:b/>
+          <w:sz w:val="24"/>
+          <w:szCs w:val="24"/>
+        </w:rPr>
+        <w:tab/>
+      </w:r>
+      <w:r>
+        <w:rPr>
+          <w:rFonts w:ascii="Bookman Old Style" w:hAnsi="Bookman Old Style" w:cs="Times New Roman"/>
+          <w:b/>
+          <w:sz w:val="24"/>
+          <w:szCs w:val="24"/>
+        </w:rPr>
+        <w:tab/>
+        <w:t xml:space="preserve">          Section: 01</w:t>
+      </w:r>
+    </w:p>
+    <w:p>
+      <w:pPr>
+        <w:tabs>
+          <w:tab w:val="left" w:pos="1740"/>
+        </w:tabs>
+        <w:rPr>
+          <w:rFonts w:ascii="Bookman Old Style" w:hAnsi="Bookman Old Style" w:cs="Times New Roman"/>
+          <w:b/>
+          <w:sz w:val="24"/>
+          <w:szCs w:val="24"/>
+        </w:rPr>
+      </w:pPr>
+      <w:r>
+        <w:rPr>
+          <w:rFonts w:ascii="Bookman Old Style" w:hAnsi="Bookman Old Style" w:cs="Times New Roman"/>
+          <w:b/>
+          <w:sz w:val="24"/>
+          <w:szCs w:val="24"/>
+        </w:rPr>
+        <w:t xml:space="preserve">                              Semester: Spring 2019</w:t>
       </w:r>
     </w:p>
     <w:p>
@@ -265,175 +603,6 @@
         </w:tabs>
         <w:spacing w:line="240" w:lineRule="auto"/>
         <w:rPr>
-          <w:rFonts w:ascii="Bookman Old Style" w:hAnsi="Bookman Old Style" w:cs="Arial Unicode MS"/>
-          <w:b/>
-          <w:sz w:val="24"/>
-          <w:lang w:bidi="bn-IN"/>
-        </w:rPr>
-      </w:pPr>
-      <w:r>
-        <w:rPr>
-          <w:rFonts w:ascii="Bookman Old Style" w:hAnsi="Bookman Old Style" w:cs="Nirmala UI"/>
-          <w:b/>
-          <w:sz w:val="36"/>
-          <w:szCs w:val="24"/>
-          <w:lang w:bidi="bn-IN"/>
-        </w:rPr>
-        <w:t>__________________________________________________</w:t>
-      </w:r>
-    </w:p>
-    <w:p>
-      <w:pPr>
-        <w:tabs>
-          <w:tab w:val="left" w:pos="1740"/>
-        </w:tabs>
-        <w:rPr>
-          <w:rFonts w:ascii="Bookman Old Style" w:hAnsi="Bookman Old Style" w:cs="Times New Roman"/>
-          <w:b/>
-          <w:sz w:val="32"/>
-          <w:u w:val="single"/>
-        </w:rPr>
-      </w:pPr>
-      <w:r>
-        <w:rPr>
-          <w:rFonts w:ascii="Bookman Old Style" w:hAnsi="Bookman Old Style" w:cs="Times New Roman"/>
-          <w:b/>
-          <w:sz w:val="32"/>
-        </w:rPr>
-        <w:t xml:space="preserve">           </w:t>
-      </w:r>
-    </w:p>
-    <w:p>
-      <w:pPr>
-        <w:tabs>
-          <w:tab w:val="left" w:pos="1740"/>
-        </w:tabs>
-        <w:rPr>
-          <w:rFonts w:ascii="Bookman Old Style" w:hAnsi="Bookman Old Style" w:cs="Times New Roman"/>
-          <w:b/>
-          <w:sz w:val="32"/>
-          <w:u w:val="single"/>
-        </w:rPr>
-      </w:pPr>
-    </w:p>
-    <w:p>
-      <w:pPr>
-        <w:tabs>
-          <w:tab w:val="left" w:pos="1740"/>
-        </w:tabs>
-        <w:rPr>
-          <w:rFonts w:ascii="Bookman Old Style" w:hAnsi="Bookman Old Style" w:cs="Times New Roman"/>
-          <w:b/>
-          <w:sz w:val="44"/>
-          <w:u w:val="single"/>
-        </w:rPr>
-      </w:pPr>
-      <w:r>
-        <w:rPr>
-          <w:rFonts w:ascii="Bookman Old Style" w:hAnsi="Bookman Old Style" w:cs="Times New Roman"/>
-          <w:b/>
-          <w:sz w:val="44"/>
-          <w:u w:val="single"/>
-        </w:rPr>
-        <w:t xml:space="preserve">                          </w:t>
-      </w:r>
-    </w:p>
-    <w:p>
-      <w:pPr>
-        <w:tabs>
-          <w:tab w:val="left" w:pos="1740"/>
-        </w:tabs>
-        <w:rPr>
-          <w:rFonts w:ascii="Bookman Old Style" w:hAnsi="Bookman Old Style" w:cs="Times New Roman"/>
-          <w:b/>
-          <w:sz w:val="44"/>
-          <w:u w:val="single"/>
-        </w:rPr>
-      </w:pPr>
-      <w:r>
-        <w:rPr>
-          <w:rFonts w:ascii="Bookman Old Style" w:hAnsi="Bookman Old Style" w:cs="Times New Roman"/>
-          <w:b/>
-          <w:sz w:val="44"/>
-        </w:rPr>
-        <w:t xml:space="preserve">   </w:t>
-      </w:r>
-      <w:r>
-        <w:rPr>
-          <w:rFonts w:ascii="Bookman Old Style" w:hAnsi="Bookman Old Style" w:cs="Times New Roman"/>
-          <w:b/>
-          <w:sz w:val="44"/>
-        </w:rPr>
-        <w:t xml:space="preserve">                 </w:t>
-      </w:r>
-      <w:r>
-        <w:rPr>
-          <w:rFonts w:ascii="Bookman Old Style" w:hAnsi="Bookman Old Style" w:cs="Nirmala UI"/>
-          <w:b/>
-          <w:sz w:val="56"/>
-          <w:szCs w:val="32"/>
-          <w:u w:val="single"/>
-          <w:lang w:bidi="bn-IN"/>
-        </w:rPr>
-        <w:t>Assignment 1</w:t>
-      </w:r>
-    </w:p>
-    <w:p>
-      <w:pPr>
-        <w:tabs>
-          <w:tab w:val="left" w:pos="1740"/>
-        </w:tabs>
-        <w:rPr>
-          <w:rFonts w:ascii="Bookman Old Style" w:hAnsi="Bookman Old Style" w:cs="Times New Roman"/>
-          <w:b/>
-          <w:sz w:val="28"/>
-          <w:u w:val="single"/>
-        </w:rPr>
-      </w:pPr>
-      <w:r>
-        <w:rPr>
-          <w:rFonts w:ascii="Bookman Old Style" w:hAnsi="Bookman Old Style" w:cs="Times New Roman"/>
-          <w:b/>
-          <w:sz w:val="28"/>
-        </w:rPr>
-        <w:tab/>
-      </w:r>
-      <w:r>
-        <w:rPr>
-          <w:rFonts w:ascii="Bookman Old Style" w:hAnsi="Bookman Old Style" w:cs="Times New Roman"/>
-          <w:b/>
-          <w:sz w:val="28"/>
-        </w:rPr>
-        <w:tab/>
-        <w:t xml:space="preserve">         </w:t>
-      </w:r>
-    </w:p>
-    <w:p>
-      <w:pPr>
-        <w:tabs>
-          <w:tab w:val="left" w:pos="1740"/>
-        </w:tabs>
-        <w:rPr>
-          <w:rFonts w:ascii="Bookman Old Style" w:hAnsi="Bookman Old Style" w:cs="Nirmala UI"/>
-          <w:b/>
-          <w:sz w:val="28"/>
-        </w:rPr>
-      </w:pPr>
-      <w:r>
-        <w:rPr>
-          <w:rFonts w:ascii="Bookman Old Style" w:hAnsi="Bookman Old Style" w:cs="Times New Roman"/>
-          <w:b/>
-          <w:sz w:val="28"/>
-        </w:rPr>
-        <w:t xml:space="preserve">                             </w:t>
-      </w:r>
-    </w:p>
-    <w:p>
-      <w:pPr>
-        <w:tabs>
-          <w:tab w:val="left" w:pos="1740"/>
-        </w:tabs>
-        <w:rPr>
           <w:rFonts w:ascii="Bookman Old Style" w:hAnsi="Bookman Old Style" w:cs="Times New Roman"/>
           <w:b/>
           <w:sz w:val="24"/>
@@ -444,180 +613,11 @@
         <w:rPr>
           <w:rFonts w:ascii="Bookman Old Style" w:hAnsi="Bookman Old Style" w:cs="Times New Roman"/>
           <w:b/>
-          <w:sz w:val="28"/>
-        </w:rPr>
-        <w:tab/>
-      </w:r>
-      <w:r>
-        <w:rPr>
-          <w:rFonts w:ascii="Bookman Old Style" w:hAnsi="Bookman Old Style" w:cs="Times New Roman"/>
-          <w:b/>
-          <w:sz w:val="28"/>
-        </w:rPr>
-        <w:tab/>
-      </w:r>
-      <w:r>
-        <w:rPr>
-          <w:rFonts w:ascii="Bookman Old Style" w:hAnsi="Bookman Old Style" w:cs="Times New Roman"/>
-          <w:b/>
           <w:sz w:val="24"/>
           <w:szCs w:val="24"/>
         </w:rPr>
-        <w:t>Submitted by: Kazi Sakib Ahmad</w:t>
-      </w:r>
-    </w:p>
-    <w:p>
-      <w:pPr>
-        <w:tabs>
-          <w:tab w:val="left" w:pos="1740"/>
-        </w:tabs>
-        <w:rPr>
-          <w:rFonts w:ascii="Bookman Old Style" w:hAnsi="Bookman Old Style" w:cs="Times New Roman"/>
-          <w:b/>
-          <w:sz w:val="24"/>
-          <w:szCs w:val="24"/>
-        </w:rPr>
-      </w:pPr>
-      <w:r>
-        <w:rPr>
-          <w:rFonts w:ascii="Bookman Old Style" w:hAnsi="Bookman Old Style" w:cs="Times New Roman"/>
-          <w:b/>
-          <w:sz w:val="24"/>
-          <w:szCs w:val="24"/>
-        </w:rPr>
         <w:tab/>
-      </w:r>
-      <w:r>
-        <w:rPr>
-          <w:rFonts w:ascii="Bookman Old Style" w:hAnsi="Bookman Old Style" w:cs="Times New Roman"/>
-          <w:b/>
-          <w:sz w:val="24"/>
-          <w:szCs w:val="24"/>
-        </w:rPr>
-        <w:tab/>
-      </w:r>
-      <w:r>
-        <w:rPr>
-          <w:rFonts w:ascii="Bookman Old Style" w:hAnsi="Bookman Old Style" w:cs="Times New Roman"/>
-          <w:b/>
-          <w:sz w:val="24"/>
-          <w:szCs w:val="24"/>
-        </w:rPr>
-        <w:tab/>
-        <w:t xml:space="preserve">          ID: 1510702042</w:t>
-      </w:r>
-    </w:p>
-    <w:p>
-      <w:pPr>
-        <w:tabs>
-          <w:tab w:val="left" w:pos="1740"/>
-        </w:tabs>
-        <w:rPr>
-          <w:rFonts w:ascii="Bookman Old Style" w:hAnsi="Bookman Old Style" w:cs="Times New Roman"/>
-          <w:b/>
-          <w:sz w:val="24"/>
-          <w:szCs w:val="24"/>
-        </w:rPr>
-      </w:pPr>
-      <w:r>
-        <w:rPr>
-          <w:rFonts w:ascii="Bookman Old Style" w:hAnsi="Bookman Old Style" w:cs="Times New Roman"/>
-          <w:b/>
-          <w:sz w:val="24"/>
-          <w:szCs w:val="24"/>
-        </w:rPr>
-        <w:tab/>
-      </w:r>
-      <w:r>
-        <w:rPr>
-          <w:rFonts w:ascii="Bookman Old Style" w:hAnsi="Bookman Old Style" w:cs="Times New Roman"/>
-          <w:b/>
-          <w:sz w:val="24"/>
-          <w:szCs w:val="24"/>
-        </w:rPr>
-        <w:tab/>
-      </w:r>
-      <w:r>
-        <w:rPr>
-          <w:rFonts w:ascii="Bookman Old Style" w:hAnsi="Bookman Old Style" w:cs="Times New Roman"/>
-          <w:b/>
-          <w:sz w:val="24"/>
-          <w:szCs w:val="24"/>
-        </w:rPr>
-        <w:tab/>
-        <w:t xml:space="preserve">   Course: </w:t>
-      </w:r>
-      <w:r>
-        <w:rPr>
-          <w:rFonts w:ascii="Bookman Old Style" w:hAnsi="Bookman Old Style" w:cs="Times New Roman"/>
-          <w:b/>
-          <w:sz w:val="24"/>
-          <w:szCs w:val="24"/>
-        </w:rPr>
-        <w:t>CSE427</w:t>
-      </w:r>
-    </w:p>
-    <w:p>
-      <w:pPr>
-        <w:tabs>
-          <w:tab w:val="left" w:pos="1740"/>
-        </w:tabs>
-        <w:rPr>
-          <w:rFonts w:ascii="Bookman Old Style" w:hAnsi="Bookman Old Style" w:cs="Times New Roman"/>
-          <w:b/>
-          <w:sz w:val="24"/>
-          <w:szCs w:val="24"/>
-        </w:rPr>
-      </w:pPr>
-      <w:r>
-        <w:rPr>
-          <w:rFonts w:ascii="Bookman Old Style" w:hAnsi="Bookman Old Style" w:cs="Times New Roman"/>
-          <w:b/>
-          <w:sz w:val="24"/>
-          <w:szCs w:val="24"/>
-        </w:rPr>
-        <w:tab/>
-      </w:r>
-      <w:r>
-        <w:rPr>
-          <w:rFonts w:ascii="Bookman Old Style" w:hAnsi="Bookman Old Style" w:cs="Times New Roman"/>
-          <w:b/>
-          <w:sz w:val="24"/>
-          <w:szCs w:val="24"/>
-        </w:rPr>
-        <w:tab/>
-        <w:t xml:space="preserve">          </w:t>
-      </w:r>
-      <w:r>
-        <w:rPr>
-          <w:rFonts w:ascii="Bookman Old Style" w:hAnsi="Bookman Old Style" w:cs="Times New Roman"/>
-          <w:b/>
-          <w:sz w:val="24"/>
-          <w:szCs w:val="24"/>
-        </w:rPr>
-        <w:t>Section: 01</w:t>
-      </w:r>
-    </w:p>
-    <w:p>
-      <w:pPr>
-        <w:tabs>
-          <w:tab w:val="left" w:pos="1740"/>
-        </w:tabs>
-        <w:rPr>
-          <w:rFonts w:ascii="Bookman Old Style" w:hAnsi="Bookman Old Style" w:cs="Times New Roman"/>
-          <w:b/>
-          <w:sz w:val="24"/>
-          <w:szCs w:val="24"/>
-        </w:rPr>
-      </w:pPr>
-      <w:r>
-        <w:rPr>
-          <w:rFonts w:ascii="Bookman Old Style" w:hAnsi="Bookman Old Style" w:cs="Times New Roman"/>
-          <w:b/>
-          <w:sz w:val="24"/>
-          <w:szCs w:val="24"/>
-        </w:rPr>
-        <w:t xml:space="preserve">                              Semester: Spring 2019</w:t>
+        <w:t>Submitted to: Mr. Shaikh Shawon Arefin Shimon</w:t>
       </w:r>
     </w:p>
     <w:p>
@@ -641,7 +641,42 @@
           <w:szCs w:val="24"/>
         </w:rPr>
         <w:tab/>
-        <w:t>Submitted to: Mr. Shaikh Shawon Arefin Shimon</w:t>
+      </w:r>
+      <w:r>
+        <w:rPr>
+          <w:rFonts w:ascii="Bookman Old Style" w:hAnsi="Bookman Old Style" w:cs="Times New Roman"/>
+          <w:b/>
+          <w:sz w:val="24"/>
+          <w:szCs w:val="24"/>
+        </w:rPr>
+        <w:tab/>
+      </w:r>
+      <w:r>
+        <w:rPr>
+          <w:rFonts w:ascii="Bookman Old Style" w:hAnsi="Bookman Old Style" w:cs="Times New Roman"/>
+          <w:b/>
+          <w:sz w:val="24"/>
+          <w:szCs w:val="24"/>
+        </w:rPr>
+        <w:tab/>
+      </w:r>
+      <w:r>
+        <w:rPr>
+          <w:rFonts w:ascii="Bookman Old Style" w:hAnsi="Bookman Old Style" w:cs="Times New Roman"/>
+          <w:b/>
+          <w:sz w:val="24"/>
+          <w:szCs w:val="24"/>
+        </w:rPr>
+        <w:tab/>
+      </w:r>
+      <w:r>
+        <w:rPr>
+          <w:rFonts w:ascii="Bookman Old Style" w:hAnsi="Bookman Old Style" w:cs="Times New Roman"/>
+          <w:b/>
+          <w:sz w:val="24"/>
+          <w:szCs w:val="24"/>
+        </w:rPr>
+        <w:t>Lecturer, Department of ECE,</w:t>
       </w:r>
     </w:p>
     <w:p>
@@ -692,15 +727,7 @@
           <w:szCs w:val="24"/>
         </w:rPr>
         <w:tab/>
-      </w:r>
-      <w:r>
-        <w:rPr>
-          <w:rFonts w:ascii="Bookman Old Style" w:hAnsi="Bookman Old Style" w:cs="Times New Roman"/>
-          <w:b/>
-          <w:sz w:val="24"/>
-          <w:szCs w:val="24"/>
-        </w:rPr>
-        <w:t>Lecturer, Department of ECE,</w:t>
+        <w:t>North South University</w:t>
       </w:r>
     </w:p>
     <w:p>
@@ -716,65 +743,12 @@
           <w:szCs w:val="24"/>
         </w:rPr>
       </w:pPr>
-      <w:r>
-        <w:rPr>
-          <w:rFonts w:ascii="Bookman Old Style" w:hAnsi="Bookman Old Style" w:cs="Times New Roman"/>
-          <w:b/>
-          <w:sz w:val="24"/>
-          <w:szCs w:val="24"/>
-        </w:rPr>
-        <w:tab/>
-      </w:r>
-      <w:r>
-        <w:rPr>
-          <w:rFonts w:ascii="Bookman Old Style" w:hAnsi="Bookman Old Style" w:cs="Times New Roman"/>
-          <w:b/>
-          <w:sz w:val="24"/>
-          <w:szCs w:val="24"/>
-        </w:rPr>
-        <w:tab/>
-      </w:r>
-      <w:r>
-        <w:rPr>
-          <w:rFonts w:ascii="Bookman Old Style" w:hAnsi="Bookman Old Style" w:cs="Times New Roman"/>
-          <w:b/>
-          <w:sz w:val="24"/>
-          <w:szCs w:val="24"/>
-        </w:rPr>
-        <w:tab/>
-      </w:r>
-      <w:r>
-        <w:rPr>
-          <w:rFonts w:ascii="Bookman Old Style" w:hAnsi="Bookman Old Style" w:cs="Times New Roman"/>
-          <w:b/>
-          <w:sz w:val="24"/>
-          <w:szCs w:val="24"/>
-        </w:rPr>
-        <w:tab/>
-        <w:t>North South University</w:t>
-      </w:r>
-      <w:bookmarkStart w:id="0" w:name="_GoBack"/>
-      <w:bookmarkEnd w:id="0"/>
-    </w:p>
-    <w:p>
-      <w:pPr>
-        <w:tabs>
-          <w:tab w:val="left" w:pos="1740"/>
-        </w:tabs>
-        <w:spacing w:line="240" w:lineRule="auto"/>
-        <w:rPr>
-          <w:rFonts w:ascii="Bookman Old Style" w:hAnsi="Bookman Old Style" w:cs="Times New Roman"/>
-          <w:b/>
-          <w:sz w:val="24"/>
-          <w:szCs w:val="24"/>
-        </w:rPr>
-      </w:pPr>
     </w:p>
     <w:p>
       <w:pPr>
         <w:ind w:left="2160" w:firstLine="720"/>
         <w:rPr>
-          <w:rFonts w:ascii="Consolas" w:hAnsi="Consolas"/>
+          <w:rFonts w:ascii="Times New Roman" w:hAnsi="Times New Roman" w:cs="Times New Roman"/>
           <w:b/>
           <w:bCs/>
           <w:sz w:val="28"/>
@@ -782,30 +756,68 @@
           <w:u w:val="single"/>
         </w:rPr>
       </w:pPr>
-      <w:r>
-        <w:rPr>
-          <w:rFonts w:ascii="Consolas" w:hAnsi="Consolas"/>
+    </w:p>
+    <w:p>
+      <w:pPr>
+        <w:ind w:left="2160" w:firstLine="720"/>
+        <w:rPr>
+          <w:rFonts w:ascii="Times New Roman" w:hAnsi="Times New Roman" w:cs="Times New Roman"/>
           <w:b/>
           <w:bCs/>
           <w:sz w:val="28"/>
           <w:szCs w:val="26"/>
           <w:u w:val="single"/>
         </w:rPr>
+      </w:pPr>
+      <w:bookmarkStart w:id="0" w:name="_GoBack"/>
+      <w:bookmarkEnd w:id="0"/>
+      <w:r>
+        <w:rPr>
+          <w:rFonts w:ascii="Times New Roman" w:hAnsi="Times New Roman" w:cs="Times New Roman"/>
+          <w:b/>
+          <w:bCs/>
+          <w:sz w:val="28"/>
+          <w:szCs w:val="26"/>
+          <w:u w:val="single"/>
+        </w:rPr>
         <w:lastRenderedPageBreak/>
-        <w:t>Ans. To the Question (a)</w:t>
-      </w:r>
-    </w:p>
-    <w:p>
-      <w:pPr>
-        <w:rPr>
-          <w:rFonts w:ascii="Consolas" w:hAnsi="Consolas"/>
-        </w:rPr>
-      </w:pPr>
-      <w:r>
-        <w:rPr>
-          <w:rFonts w:ascii="Consolas" w:hAnsi="Consolas"/>
-        </w:rPr>
-        <w:t>I have tried to do implement the GenericStack class using Test Driven Development (TDD). In order to do TDD for implementing I had to use a wide range of variables to write test cases. As it was asked to implement generic stack so I have written test cases by following input space partition and used variables from following data types:</w:t>
+        <w:t>Ans. t</w:t>
+      </w:r>
+      <w:r>
+        <w:rPr>
+          <w:rFonts w:ascii="Times New Roman" w:hAnsi="Times New Roman" w:cs="Times New Roman"/>
+          <w:b/>
+          <w:bCs/>
+          <w:sz w:val="28"/>
+          <w:szCs w:val="26"/>
+          <w:u w:val="single"/>
+        </w:rPr>
+        <w:t>o the Question (a)</w:t>
+      </w:r>
+    </w:p>
+    <w:p>
+      <w:pPr>
+        <w:rPr>
+          <w:rFonts w:ascii="Times New Roman" w:hAnsi="Times New Roman" w:cs="Times New Roman"/>
+        </w:rPr>
+      </w:pPr>
+      <w:r>
+        <w:rPr>
+          <w:rFonts w:ascii="Times New Roman" w:hAnsi="Times New Roman" w:cs="Times New Roman"/>
+        </w:rPr>
+        <w:t xml:space="preserve">I have tried to do implement the </w:t>
+      </w:r>
+      <w:r>
+        <w:rPr>
+          <w:rFonts w:ascii="Consolas" w:hAnsi="Consolas" w:cs="Times New Roman"/>
+        </w:rPr>
+        <w:t>GenericStack</w:t>
+      </w:r>
+      <w:r>
+        <w:rPr>
+          <w:rFonts w:ascii="Times New Roman" w:hAnsi="Times New Roman" w:cs="Times New Roman"/>
+        </w:rPr>
+        <w:t xml:space="preserve"> class using Test Driven Development (TDD). In order to do TDD for implementing I had to use a wide range of variables to write test cases. As it was asked to implement generic stack so I have written test cases by following input space partition and used variables from following data types:</w:t>
       </w:r>
     </w:p>
     <w:p>
@@ -816,12 +828,12 @@
           <w:numId w:val="1"/>
         </w:numPr>
         <w:rPr>
-          <w:rFonts w:ascii="Consolas" w:hAnsi="Consolas"/>
-        </w:rPr>
-      </w:pPr>
-      <w:r>
-        <w:rPr>
-          <w:rFonts w:ascii="Consolas" w:hAnsi="Consolas"/>
+          <w:rFonts w:ascii="Times New Roman" w:hAnsi="Times New Roman" w:cs="Times New Roman"/>
+        </w:rPr>
+      </w:pPr>
+      <w:r>
+        <w:rPr>
+          <w:rFonts w:ascii="Times New Roman" w:hAnsi="Times New Roman" w:cs="Times New Roman"/>
         </w:rPr>
         <w:t>Positive integers</w:t>
       </w:r>
@@ -834,12 +846,12 @@
           <w:numId w:val="1"/>
         </w:numPr>
         <w:rPr>
-          <w:rFonts w:ascii="Consolas" w:hAnsi="Consolas"/>
-        </w:rPr>
-      </w:pPr>
-      <w:r>
-        <w:rPr>
-          <w:rFonts w:ascii="Consolas" w:hAnsi="Consolas"/>
+          <w:rFonts w:ascii="Times New Roman" w:hAnsi="Times New Roman" w:cs="Times New Roman"/>
+        </w:rPr>
+      </w:pPr>
+      <w:r>
+        <w:rPr>
+          <w:rFonts w:ascii="Times New Roman" w:hAnsi="Times New Roman" w:cs="Times New Roman"/>
         </w:rPr>
         <w:t>Negative integers</w:t>
       </w:r>
@@ -852,12 +864,12 @@
           <w:numId w:val="1"/>
         </w:numPr>
         <w:rPr>
-          <w:rFonts w:ascii="Consolas" w:hAnsi="Consolas"/>
-        </w:rPr>
-      </w:pPr>
-      <w:r>
-        <w:rPr>
-          <w:rFonts w:ascii="Consolas" w:hAnsi="Consolas"/>
+          <w:rFonts w:ascii="Times New Roman" w:hAnsi="Times New Roman" w:cs="Times New Roman"/>
+        </w:rPr>
+      </w:pPr>
+      <w:r>
+        <w:rPr>
+          <w:rFonts w:ascii="Times New Roman" w:hAnsi="Times New Roman" w:cs="Times New Roman"/>
         </w:rPr>
         <w:t>Character variables</w:t>
       </w:r>
@@ -870,12 +882,12 @@
           <w:numId w:val="1"/>
         </w:numPr>
         <w:rPr>
-          <w:rFonts w:ascii="Consolas" w:hAnsi="Consolas"/>
-        </w:rPr>
-      </w:pPr>
-      <w:r>
-        <w:rPr>
-          <w:rFonts w:ascii="Consolas" w:hAnsi="Consolas"/>
+          <w:rFonts w:ascii="Times New Roman" w:hAnsi="Times New Roman" w:cs="Times New Roman"/>
+        </w:rPr>
+      </w:pPr>
+      <w:r>
+        <w:rPr>
+          <w:rFonts w:ascii="Times New Roman" w:hAnsi="Times New Roman" w:cs="Times New Roman"/>
         </w:rPr>
         <w:t>Strings and set of strings</w:t>
       </w:r>
@@ -888,12 +900,12 @@
           <w:numId w:val="1"/>
         </w:numPr>
         <w:rPr>
-          <w:rFonts w:ascii="Consolas" w:hAnsi="Consolas"/>
-        </w:rPr>
-      </w:pPr>
-      <w:r>
-        <w:rPr>
-          <w:rFonts w:ascii="Consolas" w:hAnsi="Consolas"/>
+          <w:rFonts w:ascii="Times New Roman" w:hAnsi="Times New Roman" w:cs="Times New Roman"/>
+        </w:rPr>
+      </w:pPr>
+      <w:r>
+        <w:rPr>
+          <w:rFonts w:ascii="Times New Roman" w:hAnsi="Times New Roman" w:cs="Times New Roman"/>
         </w:rPr>
         <w:t>Positive floating point numbers</w:t>
       </w:r>
@@ -906,12 +918,12 @@
           <w:numId w:val="1"/>
         </w:numPr>
         <w:rPr>
-          <w:rFonts w:ascii="Consolas" w:hAnsi="Consolas"/>
-        </w:rPr>
-      </w:pPr>
-      <w:r>
-        <w:rPr>
-          <w:rFonts w:ascii="Consolas" w:hAnsi="Consolas"/>
+          <w:rFonts w:ascii="Times New Roman" w:hAnsi="Times New Roman" w:cs="Times New Roman"/>
+        </w:rPr>
+      </w:pPr>
+      <w:r>
+        <w:rPr>
+          <w:rFonts w:ascii="Times New Roman" w:hAnsi="Times New Roman" w:cs="Times New Roman"/>
         </w:rPr>
         <w:t>Negative floating point numbers</w:t>
       </w:r>
@@ -919,14 +931,26 @@
     <w:p>
       <w:pPr>
         <w:rPr>
-          <w:rFonts w:ascii="Consolas" w:hAnsi="Consolas"/>
-        </w:rPr>
-      </w:pPr>
-      <w:r>
-        <w:rPr>
-          <w:rFonts w:ascii="Consolas" w:hAnsi="Consolas"/>
-        </w:rPr>
-        <w:t>To implement GenericStack class I was asked to must implement assuming the following method signatures:</w:t>
+          <w:rFonts w:ascii="Times New Roman" w:hAnsi="Times New Roman" w:cs="Times New Roman"/>
+        </w:rPr>
+      </w:pPr>
+      <w:r>
+        <w:rPr>
+          <w:rFonts w:ascii="Times New Roman" w:hAnsi="Times New Roman" w:cs="Times New Roman"/>
+        </w:rPr>
+        <w:t xml:space="preserve">To implement </w:t>
+      </w:r>
+      <w:r>
+        <w:rPr>
+          <w:rFonts w:ascii="Consolas" w:hAnsi="Consolas" w:cs="Times New Roman"/>
+        </w:rPr>
+        <w:t>GenericStack</w:t>
+      </w:r>
+      <w:r>
+        <w:rPr>
+          <w:rFonts w:ascii="Times New Roman" w:hAnsi="Times New Roman" w:cs="Times New Roman"/>
+        </w:rPr>
+        <w:t xml:space="preserve"> class I was asked to must implement assuming the following method signatures:</w:t>
       </w:r>
     </w:p>
     <w:p>
@@ -937,12 +961,12 @@
           <w:numId w:val="2"/>
         </w:numPr>
         <w:rPr>
-          <w:rFonts w:ascii="Consolas" w:hAnsi="Consolas"/>
-        </w:rPr>
-      </w:pPr>
-      <w:r>
-        <w:rPr>
-          <w:rFonts w:ascii="Consolas" w:hAnsi="Consolas"/>
+          <w:rFonts w:ascii="Consolas" w:hAnsi="Consolas" w:cs="Times New Roman"/>
+        </w:rPr>
+      </w:pPr>
+      <w:r>
+        <w:rPr>
+          <w:rFonts w:ascii="Consolas" w:hAnsi="Consolas" w:cs="Times New Roman"/>
         </w:rPr>
         <w:t>public GenericStack();</w:t>
       </w:r>
@@ -955,14 +979,20 @@
           <w:numId w:val="2"/>
         </w:numPr>
         <w:rPr>
-          <w:rFonts w:ascii="Consolas" w:hAnsi="Consolas"/>
-        </w:rPr>
-      </w:pPr>
-      <w:r>
-        <w:rPr>
-          <w:rFonts w:ascii="Consolas" w:hAnsi="Consolas"/>
-        </w:rPr>
-        <w:t>public void pusg (object X)</w:t>
+          <w:rFonts w:ascii="Consolas" w:hAnsi="Consolas" w:cs="Times New Roman"/>
+        </w:rPr>
+      </w:pPr>
+      <w:r>
+        <w:rPr>
+          <w:rFonts w:ascii="Consolas" w:hAnsi="Consolas" w:cs="Times New Roman"/>
+        </w:rPr>
+        <w:t>public void push</w:t>
+      </w:r>
+      <w:r>
+        <w:rPr>
+          <w:rFonts w:ascii="Consolas" w:hAnsi="Consolas" w:cs="Times New Roman"/>
+        </w:rPr>
+        <w:t xml:space="preserve"> (object X)</w:t>
       </w:r>
     </w:p>
     <w:p>
@@ -973,12 +1003,12 @@
           <w:numId w:val="2"/>
         </w:numPr>
         <w:rPr>
-          <w:rFonts w:ascii="Consolas" w:hAnsi="Consolas"/>
-        </w:rPr>
-      </w:pPr>
-      <w:r>
-        <w:rPr>
-          <w:rFonts w:ascii="Consolas" w:hAnsi="Consolas"/>
+          <w:rFonts w:ascii="Consolas" w:hAnsi="Consolas" w:cs="Times New Roman"/>
+        </w:rPr>
+      </w:pPr>
+      <w:r>
+        <w:rPr>
+          <w:rFonts w:ascii="Consolas" w:hAnsi="Consolas" w:cs="Times New Roman"/>
         </w:rPr>
         <w:t>public Object pop();</w:t>
       </w:r>
@@ -991,12 +1021,12 @@
           <w:numId w:val="2"/>
         </w:numPr>
         <w:rPr>
-          <w:rFonts w:ascii="Consolas" w:hAnsi="Consolas"/>
-        </w:rPr>
-      </w:pPr>
-      <w:r>
-        <w:rPr>
-          <w:rFonts w:ascii="Consolas" w:hAnsi="Consolas"/>
+          <w:rFonts w:ascii="Consolas" w:hAnsi="Consolas" w:cs="Times New Roman"/>
+        </w:rPr>
+      </w:pPr>
+      <w:r>
+        <w:rPr>
+          <w:rFonts w:ascii="Consolas" w:hAnsi="Consolas" w:cs="Times New Roman"/>
         </w:rPr>
         <w:t>public Boolean isEmpty();</w:t>
       </w:r>
@@ -1004,14 +1034,26 @@
     <w:p>
       <w:pPr>
         <w:rPr>
-          <w:rFonts w:ascii="Consolas" w:hAnsi="Consolas"/>
-        </w:rPr>
-      </w:pPr>
-      <w:r>
-        <w:rPr>
-          <w:rFonts w:ascii="Consolas" w:hAnsi="Consolas"/>
-        </w:rPr>
-        <w:t>Finally I ended up implementing the following methods also for implementing the usability of GenericStack class</w:t>
+          <w:rFonts w:ascii="Times New Roman" w:hAnsi="Times New Roman" w:cs="Times New Roman"/>
+        </w:rPr>
+      </w:pPr>
+      <w:r>
+        <w:rPr>
+          <w:rFonts w:ascii="Times New Roman" w:hAnsi="Times New Roman" w:cs="Times New Roman"/>
+        </w:rPr>
+        <w:t xml:space="preserve">Finally I ended up implementing the following methods also for implementing the usability of </w:t>
+      </w:r>
+      <w:r>
+        <w:rPr>
+          <w:rFonts w:ascii="Consolas" w:hAnsi="Consolas" w:cs="Times New Roman"/>
+        </w:rPr>
+        <w:t>GenericStack</w:t>
+      </w:r>
+      <w:r>
+        <w:rPr>
+          <w:rFonts w:ascii="Times New Roman" w:hAnsi="Times New Roman" w:cs="Times New Roman"/>
+        </w:rPr>
+        <w:t xml:space="preserve"> class</w:t>
       </w:r>
     </w:p>
     <w:p>
@@ -1022,20 +1064,14 @@
           <w:numId w:val="3"/>
         </w:numPr>
         <w:rPr>
-          <w:rFonts w:ascii="Consolas" w:hAnsi="Consolas"/>
-        </w:rPr>
-      </w:pPr>
-      <w:r>
-        <w:rPr>
-          <w:rFonts w:ascii="Consolas" w:hAnsi="Consolas"/>
-        </w:rPr>
-        <w:t>public int size()</w:t>
-      </w:r>
-      <w:r>
-        <w:rPr>
-          <w:rFonts w:ascii="Consolas" w:hAnsi="Consolas"/>
-        </w:rPr>
-        <w:t xml:space="preserve"> &amp;</w:t>
+          <w:rFonts w:ascii="Consolas" w:hAnsi="Consolas" w:cs="Times New Roman"/>
+        </w:rPr>
+      </w:pPr>
+      <w:r>
+        <w:rPr>
+          <w:rFonts w:ascii="Consolas" w:hAnsi="Consolas" w:cs="Times New Roman"/>
+        </w:rPr>
+        <w:t>public int size() &amp;</w:t>
       </w:r>
     </w:p>
     <w:p>
@@ -1046,12 +1082,12 @@
           <w:numId w:val="3"/>
         </w:numPr>
         <w:rPr>
-          <w:rFonts w:ascii="Consolas" w:hAnsi="Consolas"/>
-        </w:rPr>
-      </w:pPr>
-      <w:r>
-        <w:rPr>
-          <w:rFonts w:ascii="Consolas" w:hAnsi="Consolas"/>
+          <w:rFonts w:ascii="Times New Roman" w:hAnsi="Times New Roman" w:cs="Times New Roman"/>
+        </w:rPr>
+      </w:pPr>
+      <w:r>
+        <w:rPr>
+          <w:rFonts w:ascii="Consolas" w:hAnsi="Consolas" w:cs="Times New Roman"/>
         </w:rPr>
         <w:t>public Object topItem()</w:t>
       </w:r>
@@ -1059,18 +1095,18 @@
     <w:p>
       <w:pPr>
         <w:rPr>
-          <w:rFonts w:ascii="Consolas" w:hAnsi="Consolas"/>
-        </w:rPr>
-      </w:pPr>
-      <w:r>
-        <w:rPr>
-          <w:rFonts w:ascii="Consolas" w:hAnsi="Consolas"/>
+          <w:rFonts w:ascii="Times New Roman" w:hAnsi="Times New Roman" w:cs="Times New Roman"/>
+        </w:rPr>
+      </w:pPr>
+      <w:r>
+        <w:rPr>
+          <w:rFonts w:ascii="Times New Roman" w:hAnsi="Times New Roman" w:cs="Times New Roman"/>
         </w:rPr>
         <w:t xml:space="preserve">I have tried Unit Testing and </w:t>
       </w:r>
       <w:r>
         <w:rPr>
-          <w:rFonts w:ascii="Consolas" w:hAnsi="Consolas"/>
+          <w:rFonts w:ascii="Times New Roman" w:hAnsi="Times New Roman" w:cs="Times New Roman"/>
         </w:rPr>
         <w:t>Input Space Partitioning as a part of TDD.</w:t>
       </w:r>
@@ -1078,14 +1114,14 @@
     <w:p>
       <w:pPr>
         <w:rPr>
-          <w:rFonts w:ascii="Consolas" w:hAnsi="Consolas"/>
-        </w:rPr>
-      </w:pPr>
-    </w:p>
-    <w:p>
-      <w:pPr>
-        <w:rPr>
-          <w:rFonts w:ascii="Consolas" w:hAnsi="Consolas"/>
+          <w:rFonts w:ascii="Times New Roman" w:hAnsi="Times New Roman" w:cs="Times New Roman"/>
+        </w:rPr>
+      </w:pPr>
+    </w:p>
+    <w:p>
+      <w:pPr>
+        <w:rPr>
+          <w:rFonts w:ascii="Times New Roman" w:hAnsi="Times New Roman" w:cs="Times New Roman"/>
           <w:b/>
           <w:bCs/>
           <w:sz w:val="28"/>
@@ -1095,44 +1131,1898 @@
       </w:pPr>
       <w:r>
         <w:rPr>
-          <w:rFonts w:ascii="Consolas" w:hAnsi="Consolas"/>
+          <w:rFonts w:ascii="Times New Roman" w:hAnsi="Times New Roman" w:cs="Times New Roman"/>
         </w:rPr>
         <w:tab/>
       </w:r>
       <w:r>
         <w:rPr>
-          <w:rFonts w:ascii="Consolas" w:hAnsi="Consolas"/>
+          <w:rFonts w:ascii="Times New Roman" w:hAnsi="Times New Roman" w:cs="Times New Roman"/>
         </w:rPr>
         <w:tab/>
       </w:r>
       <w:r>
         <w:rPr>
-          <w:rFonts w:ascii="Consolas" w:hAnsi="Consolas"/>
+          <w:rFonts w:ascii="Times New Roman" w:hAnsi="Times New Roman" w:cs="Times New Roman"/>
         </w:rPr>
         <w:tab/>
       </w:r>
       <w:r>
         <w:rPr>
-          <w:rFonts w:ascii="Consolas" w:hAnsi="Consolas"/>
+          <w:rFonts w:ascii="Times New Roman" w:hAnsi="Times New Roman" w:cs="Times New Roman"/>
         </w:rPr>
         <w:tab/>
       </w:r>
       <w:r>
         <w:rPr>
-          <w:rFonts w:ascii="Consolas" w:hAnsi="Consolas"/>
+          <w:rFonts w:ascii="Times New Roman" w:hAnsi="Times New Roman" w:cs="Times New Roman"/>
           <w:b/>
           <w:bCs/>
           <w:sz w:val="28"/>
           <w:szCs w:val="26"/>
           <w:u w:val="single"/>
         </w:rPr>
-        <w:t>Ans. To the Question (b)</w:t>
-      </w:r>
-    </w:p>
-    <w:p>
-      <w:pPr>
-        <w:rPr>
-          <w:rFonts w:ascii="Consolas" w:hAnsi="Consolas"/>
+        <w:t>Ans. t</w:t>
+      </w:r>
+      <w:r>
+        <w:rPr>
+          <w:rFonts w:ascii="Times New Roman" w:hAnsi="Times New Roman" w:cs="Times New Roman"/>
+          <w:b/>
+          <w:bCs/>
+          <w:sz w:val="28"/>
+          <w:szCs w:val="26"/>
+          <w:u w:val="single"/>
+        </w:rPr>
+        <w:t>o the Question (b)</w:t>
+      </w:r>
+    </w:p>
+    <w:p>
+      <w:pPr>
+        <w:rPr>
+          <w:rFonts w:ascii="Times New Roman" w:hAnsi="Times New Roman" w:cs="Times New Roman"/>
+        </w:rPr>
+      </w:pPr>
+      <w:r>
+        <w:rPr>
+          <w:rFonts w:ascii="Times New Roman" w:hAnsi="Times New Roman" w:cs="Times New Roman"/>
+        </w:rPr>
+        <w:t xml:space="preserve">While implementing </w:t>
+      </w:r>
+      <w:r>
+        <w:rPr>
+          <w:rFonts w:ascii="Consolas" w:hAnsi="Consolas" w:cs="Times New Roman"/>
+        </w:rPr>
+        <w:t xml:space="preserve">GenericStack </w:t>
+      </w:r>
+      <w:r>
+        <w:rPr>
+          <w:rFonts w:ascii="Times New Roman" w:hAnsi="Times New Roman" w:cs="Times New Roman"/>
+        </w:rPr>
+        <w:t>class as I have to keep in mind the possibilities of different inputs   variables from different domain of data types. So I have used inputs of different characteristics and also tried of making combinations of different input variables while testing test cases. I am defining the characteristics of all input variables I used in test cases below:</w:t>
+      </w:r>
+    </w:p>
+    <w:p>
+      <w:pPr>
+        <w:rPr>
+          <w:rFonts w:ascii="Times New Roman" w:hAnsi="Times New Roman" w:cs="Times New Roman"/>
+        </w:rPr>
+      </w:pPr>
+      <w:r>
+        <w:rPr>
+          <w:rFonts w:ascii="Times New Roman" w:hAnsi="Times New Roman" w:cs="Times New Roman"/>
+        </w:rPr>
+        <w:t xml:space="preserve">In the </w:t>
+      </w:r>
+      <w:r>
+        <w:rPr>
+          <w:rFonts w:ascii="Consolas" w:hAnsi="Consolas" w:cs="Times New Roman"/>
+        </w:rPr>
+        <w:t>GenericStack</w:t>
+      </w:r>
+      <w:r>
+        <w:rPr>
+          <w:rFonts w:ascii="Consolas" w:hAnsi="Consolas" w:cs="Times New Roman"/>
+        </w:rPr>
+        <w:t xml:space="preserve"> </w:t>
+      </w:r>
+      <w:r>
+        <w:rPr>
+          <w:rFonts w:ascii="Times New Roman" w:hAnsi="Times New Roman" w:cs="Times New Roman"/>
+        </w:rPr>
+        <w:t xml:space="preserve">I have assumed each input as a single object. So while pushing into the stack I assumed each input as Object regardless of the data type of any </w:t>
+      </w:r>
+      <w:r>
+        <w:rPr>
+          <w:rFonts w:ascii="Times New Roman" w:hAnsi="Times New Roman" w:cs="Times New Roman"/>
+        </w:rPr>
+        <w:t>particular input.</w:t>
+      </w:r>
+    </w:p>
+    <w:p>
+      <w:pPr>
+        <w:pStyle w:val="ListParagraph"/>
+        <w:numPr>
+          <w:ilvl w:val="0"/>
+          <w:numId w:val="4"/>
+        </w:numPr>
+        <w:rPr>
+          <w:rFonts w:ascii="Times New Roman" w:hAnsi="Times New Roman" w:cs="Times New Roman"/>
+        </w:rPr>
+      </w:pPr>
+      <w:r>
+        <w:rPr>
+          <w:rFonts w:ascii="Times New Roman" w:hAnsi="Times New Roman" w:cs="Times New Roman"/>
+        </w:rPr>
+        <w:t>Single character</w:t>
+      </w:r>
+    </w:p>
+    <w:p>
+      <w:pPr>
+        <w:pStyle w:val="ListParagraph"/>
+        <w:numPr>
+          <w:ilvl w:val="0"/>
+          <w:numId w:val="4"/>
+        </w:numPr>
+        <w:rPr>
+          <w:rFonts w:ascii="Times New Roman" w:hAnsi="Times New Roman" w:cs="Times New Roman"/>
+        </w:rPr>
+      </w:pPr>
+      <w:r>
+        <w:rPr>
+          <w:rFonts w:ascii="Times New Roman" w:hAnsi="Times New Roman" w:cs="Times New Roman"/>
+        </w:rPr>
+        <w:t>Set of characters or single strings</w:t>
+      </w:r>
+    </w:p>
+    <w:p>
+      <w:pPr>
+        <w:pStyle w:val="ListParagraph"/>
+        <w:numPr>
+          <w:ilvl w:val="0"/>
+          <w:numId w:val="4"/>
+        </w:numPr>
+        <w:rPr>
+          <w:rFonts w:ascii="Times New Roman" w:hAnsi="Times New Roman" w:cs="Times New Roman"/>
+        </w:rPr>
+      </w:pPr>
+      <w:r>
+        <w:rPr>
+          <w:rFonts w:ascii="Times New Roman" w:hAnsi="Times New Roman" w:cs="Times New Roman"/>
+        </w:rPr>
+        <w:t>Set of strings having whitespaces</w:t>
+      </w:r>
+      <w:r>
+        <w:rPr>
+          <w:rFonts w:ascii="Times New Roman" w:hAnsi="Times New Roman" w:cs="Times New Roman"/>
+        </w:rPr>
+        <w:t xml:space="preserve"> between two adjacent</w:t>
+      </w:r>
+    </w:p>
+    <w:p>
+      <w:pPr>
+        <w:pStyle w:val="ListParagraph"/>
+        <w:numPr>
+          <w:ilvl w:val="0"/>
+          <w:numId w:val="4"/>
+        </w:numPr>
+        <w:rPr>
+          <w:rFonts w:ascii="Times New Roman" w:hAnsi="Times New Roman" w:cs="Times New Roman"/>
+        </w:rPr>
+      </w:pPr>
+      <w:r>
+        <w:rPr>
+          <w:rFonts w:ascii="Times New Roman" w:hAnsi="Times New Roman" w:cs="Times New Roman"/>
+        </w:rPr>
+        <w:t>Positive integer number</w:t>
+      </w:r>
+    </w:p>
+    <w:p>
+      <w:pPr>
+        <w:pStyle w:val="ListParagraph"/>
+        <w:numPr>
+          <w:ilvl w:val="0"/>
+          <w:numId w:val="4"/>
+        </w:numPr>
+        <w:rPr>
+          <w:rFonts w:ascii="Times New Roman" w:hAnsi="Times New Roman" w:cs="Times New Roman"/>
+        </w:rPr>
+      </w:pPr>
+      <w:r>
+        <w:rPr>
+          <w:rFonts w:ascii="Times New Roman" w:hAnsi="Times New Roman" w:cs="Times New Roman"/>
+        </w:rPr>
+        <w:t>Negative integer number</w:t>
+      </w:r>
+    </w:p>
+    <w:p>
+      <w:pPr>
+        <w:pStyle w:val="ListParagraph"/>
+        <w:numPr>
+          <w:ilvl w:val="0"/>
+          <w:numId w:val="4"/>
+        </w:numPr>
+        <w:rPr>
+          <w:rFonts w:ascii="Times New Roman" w:hAnsi="Times New Roman" w:cs="Times New Roman"/>
+        </w:rPr>
+      </w:pPr>
+      <w:r>
+        <w:rPr>
+          <w:rFonts w:ascii="Times New Roman" w:hAnsi="Times New Roman" w:cs="Times New Roman"/>
+        </w:rPr>
+        <w:t>Positive floating point number</w:t>
+      </w:r>
+    </w:p>
+    <w:p>
+      <w:pPr>
+        <w:pStyle w:val="ListParagraph"/>
+        <w:numPr>
+          <w:ilvl w:val="0"/>
+          <w:numId w:val="4"/>
+        </w:numPr>
+        <w:rPr>
+          <w:rFonts w:ascii="Times New Roman" w:hAnsi="Times New Roman" w:cs="Times New Roman"/>
+        </w:rPr>
+      </w:pPr>
+      <w:r>
+        <w:rPr>
+          <w:rFonts w:ascii="Times New Roman" w:hAnsi="Times New Roman" w:cs="Times New Roman"/>
+        </w:rPr>
+        <w:t>Negative floating point number</w:t>
+      </w:r>
+    </w:p>
+    <w:p>
+      <w:pPr>
+        <w:rPr>
+          <w:rFonts w:ascii="Times New Roman" w:hAnsi="Times New Roman" w:cs="Times New Roman"/>
+        </w:rPr>
+      </w:pPr>
+      <w:r>
+        <w:rPr>
+          <w:rFonts w:ascii="Times New Roman" w:hAnsi="Times New Roman" w:cs="Times New Roman"/>
+        </w:rPr>
+        <w:t>Mainly I have input having these 7 kinds of characteristics.</w:t>
+      </w:r>
+    </w:p>
+    <w:p>
+      <w:pPr>
+        <w:rPr>
+          <w:rFonts w:ascii="Times New Roman" w:hAnsi="Times New Roman" w:cs="Times New Roman"/>
+        </w:rPr>
+      </w:pPr>
+    </w:p>
+    <w:p>
+      <w:pPr>
+        <w:rPr>
+          <w:rFonts w:ascii="Times New Roman" w:hAnsi="Times New Roman" w:cs="Times New Roman"/>
+          <w:b/>
+          <w:sz w:val="28"/>
+          <w:u w:val="single"/>
+        </w:rPr>
+      </w:pPr>
+      <w:r>
+        <w:rPr>
+          <w:rFonts w:ascii="Times New Roman" w:hAnsi="Times New Roman" w:cs="Times New Roman"/>
+        </w:rPr>
+        <w:tab/>
+      </w:r>
+      <w:r>
+        <w:rPr>
+          <w:rFonts w:ascii="Times New Roman" w:hAnsi="Times New Roman" w:cs="Times New Roman"/>
+        </w:rPr>
+        <w:tab/>
+      </w:r>
+      <w:r>
+        <w:rPr>
+          <w:rFonts w:ascii="Times New Roman" w:hAnsi="Times New Roman" w:cs="Times New Roman"/>
+        </w:rPr>
+        <w:tab/>
+      </w:r>
+      <w:r>
+        <w:rPr>
+          <w:rFonts w:ascii="Times New Roman" w:hAnsi="Times New Roman" w:cs="Times New Roman"/>
+        </w:rPr>
+        <w:tab/>
+      </w:r>
+      <w:r>
+        <w:rPr>
+          <w:rFonts w:ascii="Times New Roman" w:hAnsi="Times New Roman" w:cs="Times New Roman"/>
+          <w:b/>
+          <w:sz w:val="28"/>
+          <w:u w:val="single"/>
+        </w:rPr>
+        <w:t>Ans. to the Question (c)</w:t>
+      </w:r>
+    </w:p>
+    <w:p>
+      <w:pPr>
+        <w:rPr>
+          <w:rFonts w:ascii="Times New Roman" w:hAnsi="Times New Roman" w:cs="Times New Roman"/>
+        </w:rPr>
+      </w:pPr>
+      <w:r>
+        <w:rPr>
+          <w:rFonts w:ascii="Times New Roman" w:hAnsi="Times New Roman" w:cs="Times New Roman"/>
+        </w:rPr>
+        <w:t>As mentioned earlier, whatever the input is the GenericStack should assume it as an Object and then process further. But there are some common characteristics of the input variables. They are;</w:t>
+      </w:r>
+    </w:p>
+    <w:p>
+      <w:pPr>
+        <w:pStyle w:val="ListParagraph"/>
+        <w:numPr>
+          <w:ilvl w:val="0"/>
+          <w:numId w:val="5"/>
+        </w:numPr>
+        <w:rPr>
+          <w:rFonts w:ascii="Times New Roman" w:hAnsi="Times New Roman" w:cs="Times New Roman"/>
+        </w:rPr>
+      </w:pPr>
+      <w:r>
+        <w:rPr>
+          <w:rFonts w:ascii="Times New Roman" w:hAnsi="Times New Roman" w:cs="Times New Roman"/>
+        </w:rPr>
+        <w:t>It can be either a valid input or an invalid input. But as the stack is defining each input as single object so every input should be stacked as when it is pushed.</w:t>
+      </w:r>
+    </w:p>
+    <w:p>
+      <w:pPr>
+        <w:pStyle w:val="ListParagraph"/>
+        <w:numPr>
+          <w:ilvl w:val="0"/>
+          <w:numId w:val="5"/>
+        </w:numPr>
+        <w:rPr>
+          <w:rFonts w:ascii="Times New Roman" w:hAnsi="Times New Roman" w:cs="Times New Roman"/>
+        </w:rPr>
+      </w:pPr>
+      <w:r>
+        <w:rPr>
+          <w:rFonts w:ascii="Times New Roman" w:hAnsi="Times New Roman" w:cs="Times New Roman"/>
+        </w:rPr>
+        <w:t>An input may have wide range of other similar input. As an example, I have used integers as input. But as an input space partition the domain of integers is so big. So I divided it into 2 sub domains (i.e. positive integers and negative integers) and tested for both sub-domain input spaces.</w:t>
+      </w:r>
+    </w:p>
+    <w:p>
+      <w:pPr>
+        <w:pStyle w:val="ListParagraph"/>
+        <w:numPr>
+          <w:ilvl w:val="0"/>
+          <w:numId w:val="5"/>
+        </w:numPr>
+        <w:rPr>
+          <w:rFonts w:ascii="Times New Roman" w:hAnsi="Times New Roman" w:cs="Times New Roman"/>
+        </w:rPr>
+      </w:pPr>
+      <w:r>
+        <w:rPr>
+          <w:rFonts w:ascii="Times New Roman" w:hAnsi="Times New Roman" w:cs="Times New Roman"/>
+        </w:rPr>
+        <w:t>In case of using multiple inputs as a set, the input set can integrity factor or even doesn’t have it (using inputs from different domain as a set)</w:t>
+      </w:r>
+    </w:p>
+    <w:p>
+      <w:pPr>
+        <w:ind w:left="2880"/>
+        <w:rPr>
+          <w:rFonts w:ascii="Times New Roman" w:hAnsi="Times New Roman" w:cs="Times New Roman"/>
+          <w:b/>
+          <w:sz w:val="28"/>
+          <w:u w:val="single"/>
+        </w:rPr>
+      </w:pPr>
+      <w:r>
+        <w:rPr>
+          <w:rFonts w:ascii="Times New Roman" w:hAnsi="Times New Roman" w:cs="Times New Roman"/>
+          <w:b/>
+          <w:sz w:val="28"/>
+          <w:u w:val="single"/>
+        </w:rPr>
+        <w:t>Ans. to the Question (d)</w:t>
+      </w:r>
+    </w:p>
+    <w:p>
+      <w:pPr>
+        <w:rPr>
+          <w:rFonts w:ascii="Times New Roman" w:hAnsi="Times New Roman" w:cs="Times New Roman"/>
+        </w:rPr>
+      </w:pPr>
+      <w:r>
+        <w:rPr>
+          <w:rFonts w:ascii="Times New Roman" w:hAnsi="Times New Roman" w:cs="Times New Roman"/>
+        </w:rPr>
+        <w:t>The characteristics of the inputs I used in the test cases are partitioned in blocks below:</w:t>
+      </w:r>
+    </w:p>
+    <w:tbl>
+      <w:tblPr>
+        <w:tblStyle w:val="TableGrid"/>
+        <w:tblW w:w="9253" w:type="dxa"/>
+        <w:tblLook w:val="04A0" w:firstRow="1" w:lastRow="0" w:firstColumn="1" w:lastColumn="0" w:noHBand="0" w:noVBand="1"/>
+      </w:tblPr>
+      <w:tblGrid>
+        <w:gridCol w:w="1687"/>
+        <w:gridCol w:w="7566"/>
+      </w:tblGrid>
+      <w:tr>
+        <w:trPr>
+          <w:trHeight w:val="690"/>
+        </w:trPr>
+        <w:tc>
+          <w:tcPr>
+            <w:tcW w:w="1687" w:type="dxa"/>
+          </w:tcPr>
+          <w:p>
+            <w:pPr>
+              <w:rPr>
+                <w:rFonts w:ascii="Times New Roman" w:hAnsi="Times New Roman" w:cs="Times New Roman"/>
+                <w:b/>
+                <w:sz w:val="24"/>
+              </w:rPr>
+            </w:pPr>
+            <w:r>
+              <w:rPr>
+                <w:rFonts w:ascii="Times New Roman" w:hAnsi="Times New Roman" w:cs="Times New Roman"/>
+                <w:b/>
+                <w:sz w:val="24"/>
+              </w:rPr>
+              <w:t>Characteristic</w:t>
+            </w:r>
+          </w:p>
+        </w:tc>
+        <w:tc>
+          <w:tcPr>
+            <w:tcW w:w="7566" w:type="dxa"/>
+          </w:tcPr>
+          <w:p>
+            <w:pPr>
+              <w:rPr>
+                <w:rFonts w:ascii="Times New Roman" w:hAnsi="Times New Roman" w:cs="Times New Roman"/>
+                <w:b/>
+                <w:sz w:val="24"/>
+              </w:rPr>
+            </w:pPr>
+            <w:r>
+              <w:rPr>
+                <w:rFonts w:ascii="Times New Roman" w:hAnsi="Times New Roman" w:cs="Times New Roman"/>
+                <w:b/>
+                <w:sz w:val="24"/>
+              </w:rPr>
+              <w:t>Input variable Used</w:t>
+            </w:r>
+          </w:p>
+        </w:tc>
+      </w:tr>
+      <w:tr>
+        <w:trPr>
+          <w:trHeight w:val="727"/>
+        </w:trPr>
+        <w:tc>
+          <w:tcPr>
+            <w:tcW w:w="1687" w:type="dxa"/>
+          </w:tcPr>
+          <w:p>
+            <w:pPr>
+              <w:rPr>
+                <w:rFonts w:ascii="Times New Roman" w:hAnsi="Times New Roman" w:cs="Times New Roman"/>
+              </w:rPr>
+            </w:pPr>
+            <w:r>
+              <w:rPr>
+                <w:rFonts w:ascii="Times New Roman" w:hAnsi="Times New Roman" w:cs="Times New Roman"/>
+              </w:rPr>
+              <w:t>Single character</w:t>
+            </w:r>
+          </w:p>
+        </w:tc>
+        <w:tc>
+          <w:tcPr>
+            <w:tcW w:w="7566" w:type="dxa"/>
+          </w:tcPr>
+          <w:p>
+            <w:pPr>
+              <w:rPr>
+                <w:rFonts w:ascii="Consolas" w:hAnsi="Consolas" w:cs="Times New Roman"/>
+              </w:rPr>
+            </w:pPr>
+            <w:r>
+              <w:rPr>
+                <w:rStyle w:val="pl-pds"/>
+                <w:rFonts w:ascii="Consolas" w:hAnsi="Consolas"/>
+              </w:rPr>
+              <w:t>'</w:t>
+            </w:r>
+            <w:r>
+              <w:rPr>
+                <w:rStyle w:val="pl-s"/>
+                <w:rFonts w:ascii="Consolas" w:hAnsi="Consolas"/>
+              </w:rPr>
+              <w:t>a</w:t>
+            </w:r>
+            <w:r>
+              <w:rPr>
+                <w:rStyle w:val="pl-pds"/>
+                <w:rFonts w:ascii="Consolas" w:hAnsi="Consolas"/>
+              </w:rPr>
+              <w:t>'</w:t>
+            </w:r>
+            <w:r>
+              <w:rPr>
+                <w:rStyle w:val="pl-pds"/>
+                <w:rFonts w:ascii="Consolas" w:hAnsi="Consolas"/>
+              </w:rPr>
+              <w:t xml:space="preserve">, </w:t>
+            </w:r>
+            <w:r>
+              <w:rPr>
+                <w:rStyle w:val="pl-pds"/>
+                <w:rFonts w:ascii="Consolas" w:hAnsi="Consolas"/>
+              </w:rPr>
+              <w:t>'</w:t>
+            </w:r>
+            <w:r>
+              <w:rPr>
+                <w:rStyle w:val="pl-s"/>
+                <w:rFonts w:ascii="Consolas" w:hAnsi="Consolas"/>
+              </w:rPr>
+              <w:t>b</w:t>
+            </w:r>
+            <w:r>
+              <w:rPr>
+                <w:rStyle w:val="pl-pds"/>
+                <w:rFonts w:ascii="Consolas" w:hAnsi="Consolas"/>
+              </w:rPr>
+              <w:t>'</w:t>
+            </w:r>
+            <w:r>
+              <w:rPr>
+                <w:rStyle w:val="pl-pds"/>
+                <w:rFonts w:ascii="Consolas" w:hAnsi="Consolas"/>
+              </w:rPr>
+              <w:t xml:space="preserve">, </w:t>
+            </w:r>
+            <w:r>
+              <w:rPr>
+                <w:rStyle w:val="pl-pds"/>
+                <w:rFonts w:ascii="Consolas" w:hAnsi="Consolas"/>
+              </w:rPr>
+              <w:t>'</w:t>
+            </w:r>
+            <w:r>
+              <w:rPr>
+                <w:rStyle w:val="pl-s"/>
+                <w:rFonts w:ascii="Consolas" w:hAnsi="Consolas"/>
+              </w:rPr>
+              <w:t>c</w:t>
+            </w:r>
+            <w:r>
+              <w:rPr>
+                <w:rStyle w:val="pl-pds"/>
+                <w:rFonts w:ascii="Consolas" w:hAnsi="Consolas"/>
+              </w:rPr>
+              <w:t>'</w:t>
+            </w:r>
+          </w:p>
+        </w:tc>
+      </w:tr>
+      <w:tr>
+        <w:trPr>
+          <w:trHeight w:val="690"/>
+        </w:trPr>
+        <w:tc>
+          <w:tcPr>
+            <w:tcW w:w="1687" w:type="dxa"/>
+          </w:tcPr>
+          <w:p>
+            <w:pPr>
+              <w:rPr>
+                <w:rFonts w:ascii="Times New Roman" w:hAnsi="Times New Roman" w:cs="Times New Roman"/>
+              </w:rPr>
+            </w:pPr>
+            <w:r>
+              <w:rPr>
+                <w:rFonts w:ascii="Times New Roman" w:hAnsi="Times New Roman" w:cs="Times New Roman"/>
+              </w:rPr>
+              <w:t>Set of characters or single string</w:t>
+            </w:r>
+          </w:p>
+        </w:tc>
+        <w:tc>
+          <w:tcPr>
+            <w:tcW w:w="7566" w:type="dxa"/>
+          </w:tcPr>
+          <w:p>
+            <w:pPr>
+              <w:rPr>
+                <w:rFonts w:ascii="Consolas" w:hAnsi="Consolas" w:cs="Times New Roman"/>
+              </w:rPr>
+            </w:pPr>
+            <w:r>
+              <w:rPr>
+                <w:rStyle w:val="pl-pds"/>
+                <w:rFonts w:ascii="Consolas" w:hAnsi="Consolas"/>
+              </w:rPr>
+              <w:t>"</w:t>
+            </w:r>
+            <w:r>
+              <w:rPr>
+                <w:rStyle w:val="pl-s"/>
+                <w:rFonts w:ascii="Consolas" w:hAnsi="Consolas"/>
+              </w:rPr>
+              <w:t>push1</w:t>
+            </w:r>
+            <w:r>
+              <w:rPr>
+                <w:rStyle w:val="pl-pds"/>
+                <w:rFonts w:ascii="Consolas" w:hAnsi="Consolas"/>
+              </w:rPr>
+              <w:t>"</w:t>
+            </w:r>
+            <w:r>
+              <w:rPr>
+                <w:rStyle w:val="pl-pds"/>
+                <w:rFonts w:ascii="Consolas" w:hAnsi="Consolas"/>
+              </w:rPr>
+              <w:t xml:space="preserve">, </w:t>
+            </w:r>
+            <w:r>
+              <w:rPr>
+                <w:rStyle w:val="pl-pds"/>
+                <w:rFonts w:ascii="Consolas" w:hAnsi="Consolas"/>
+              </w:rPr>
+              <w:t>"</w:t>
+            </w:r>
+            <w:r>
+              <w:rPr>
+                <w:rStyle w:val="pl-s"/>
+                <w:rFonts w:ascii="Consolas" w:hAnsi="Consolas"/>
+              </w:rPr>
+              <w:t>push2</w:t>
+            </w:r>
+            <w:r>
+              <w:rPr>
+                <w:rStyle w:val="pl-pds"/>
+                <w:rFonts w:ascii="Consolas" w:hAnsi="Consolas"/>
+              </w:rPr>
+              <w:t>"</w:t>
+            </w:r>
+            <w:r>
+              <w:rPr>
+                <w:rStyle w:val="pl-pds"/>
+                <w:rFonts w:ascii="Consolas" w:hAnsi="Consolas"/>
+              </w:rPr>
+              <w:t xml:space="preserve">, </w:t>
+            </w:r>
+            <w:r>
+              <w:rPr>
+                <w:rStyle w:val="pl-pds"/>
+                <w:rFonts w:ascii="Consolas" w:hAnsi="Consolas"/>
+              </w:rPr>
+              <w:t>"</w:t>
+            </w:r>
+            <w:r>
+              <w:rPr>
+                <w:rStyle w:val="pl-s"/>
+                <w:rFonts w:ascii="Consolas" w:hAnsi="Consolas"/>
+              </w:rPr>
+              <w:t>push3</w:t>
+            </w:r>
+            <w:r>
+              <w:rPr>
+                <w:rStyle w:val="pl-pds"/>
+                <w:rFonts w:ascii="Consolas" w:hAnsi="Consolas"/>
+              </w:rPr>
+              <w:t>"</w:t>
+            </w:r>
+            <w:r>
+              <w:rPr>
+                <w:rStyle w:val="pl-pds"/>
+                <w:rFonts w:ascii="Consolas" w:hAnsi="Consolas"/>
+              </w:rPr>
+              <w:t xml:space="preserve">, </w:t>
+            </w:r>
+            <w:r>
+              <w:rPr>
+                <w:rStyle w:val="pl-pds"/>
+                <w:rFonts w:ascii="Consolas" w:hAnsi="Consolas"/>
+              </w:rPr>
+              <w:t>"</w:t>
+            </w:r>
+            <w:r>
+              <w:rPr>
+                <w:rStyle w:val="pl-s"/>
+                <w:rFonts w:ascii="Consolas" w:hAnsi="Consolas"/>
+              </w:rPr>
+              <w:t>Kazi</w:t>
+            </w:r>
+            <w:r>
+              <w:rPr>
+                <w:rStyle w:val="pl-pds"/>
+                <w:rFonts w:ascii="Consolas" w:hAnsi="Consolas"/>
+              </w:rPr>
+              <w:t>"</w:t>
+            </w:r>
+            <w:r>
+              <w:rPr>
+                <w:rStyle w:val="pl-pds"/>
+                <w:rFonts w:ascii="Consolas" w:hAnsi="Consolas"/>
+              </w:rPr>
+              <w:t xml:space="preserve">, </w:t>
+            </w:r>
+            <w:r>
+              <w:rPr>
+                <w:rStyle w:val="pl-pds"/>
+                <w:rFonts w:ascii="Consolas" w:hAnsi="Consolas"/>
+              </w:rPr>
+              <w:t>"</w:t>
+            </w:r>
+            <w:r>
+              <w:rPr>
+                <w:rStyle w:val="pl-s"/>
+                <w:rFonts w:ascii="Consolas" w:hAnsi="Consolas"/>
+              </w:rPr>
+              <w:t>Sakib</w:t>
+            </w:r>
+            <w:r>
+              <w:rPr>
+                <w:rStyle w:val="pl-pds"/>
+                <w:rFonts w:ascii="Consolas" w:hAnsi="Consolas"/>
+              </w:rPr>
+              <w:t>"</w:t>
+            </w:r>
+            <w:r>
+              <w:rPr>
+                <w:rStyle w:val="pl-pds"/>
+                <w:rFonts w:ascii="Consolas" w:hAnsi="Consolas"/>
+              </w:rPr>
+              <w:t xml:space="preserve">, </w:t>
+            </w:r>
+            <w:r>
+              <w:rPr>
+                <w:rStyle w:val="pl-pds"/>
+                <w:rFonts w:ascii="Consolas" w:hAnsi="Consolas"/>
+              </w:rPr>
+              <w:t>"</w:t>
+            </w:r>
+            <w:r>
+              <w:rPr>
+                <w:rStyle w:val="pl-s"/>
+                <w:rFonts w:ascii="Consolas" w:hAnsi="Consolas"/>
+              </w:rPr>
+              <w:t>My</w:t>
+            </w:r>
+            <w:r>
+              <w:rPr>
+                <w:rStyle w:val="pl-pds"/>
+                <w:rFonts w:ascii="Consolas" w:hAnsi="Consolas"/>
+              </w:rPr>
+              <w:t>"</w:t>
+            </w:r>
+            <w:r>
+              <w:rPr>
+                <w:rStyle w:val="pl-pds"/>
+                <w:rFonts w:ascii="Consolas" w:hAnsi="Consolas"/>
+              </w:rPr>
+              <w:t xml:space="preserve">, </w:t>
+            </w:r>
+            <w:r>
+              <w:rPr>
+                <w:rStyle w:val="pl-pds"/>
+                <w:rFonts w:ascii="Consolas" w:hAnsi="Consolas"/>
+              </w:rPr>
+              <w:t>"</w:t>
+            </w:r>
+            <w:r>
+              <w:rPr>
+                <w:rStyle w:val="pl-s"/>
+                <w:rFonts w:ascii="Consolas" w:hAnsi="Consolas"/>
+              </w:rPr>
+              <w:t>Name</w:t>
+            </w:r>
+            <w:r>
+              <w:rPr>
+                <w:rStyle w:val="pl-pds"/>
+                <w:rFonts w:ascii="Consolas" w:hAnsi="Consolas"/>
+              </w:rPr>
+              <w:t>"</w:t>
+            </w:r>
+            <w:r>
+              <w:rPr>
+                <w:rStyle w:val="pl-pds"/>
+                <w:rFonts w:ascii="Consolas" w:hAnsi="Consolas"/>
+              </w:rPr>
+              <w:t xml:space="preserve">, </w:t>
+            </w:r>
+            <w:r>
+              <w:rPr>
+                <w:rStyle w:val="pl-pds"/>
+                <w:rFonts w:ascii="Consolas" w:hAnsi="Consolas"/>
+              </w:rPr>
+              <w:t>"</w:t>
+            </w:r>
+            <w:r>
+              <w:rPr>
+                <w:rStyle w:val="pl-s"/>
+                <w:rFonts w:ascii="Consolas" w:hAnsi="Consolas"/>
+              </w:rPr>
+              <w:t>Dabbe</w:t>
+            </w:r>
+            <w:r>
+              <w:rPr>
+                <w:rStyle w:val="pl-pds"/>
+                <w:rFonts w:ascii="Consolas" w:hAnsi="Consolas"/>
+              </w:rPr>
+              <w:t>"</w:t>
+            </w:r>
+            <w:r>
+              <w:rPr>
+                <w:rStyle w:val="pl-pds"/>
+                <w:rFonts w:ascii="Consolas" w:hAnsi="Consolas"/>
+              </w:rPr>
+              <w:t xml:space="preserve">, </w:t>
+            </w:r>
+            <w:r>
+              <w:rPr>
+                <w:rStyle w:val="pl-pds"/>
+                <w:rFonts w:ascii="Consolas" w:hAnsi="Consolas"/>
+              </w:rPr>
+              <w:t>"</w:t>
+            </w:r>
+            <w:r>
+              <w:rPr>
+                <w:rStyle w:val="pl-s"/>
+                <w:rFonts w:ascii="Consolas" w:hAnsi="Consolas"/>
+              </w:rPr>
+              <w:t>Siccin</w:t>
+            </w:r>
+            <w:r>
+              <w:rPr>
+                <w:rStyle w:val="pl-pds"/>
+                <w:rFonts w:ascii="Consolas" w:hAnsi="Consolas"/>
+              </w:rPr>
+              <w:t>"</w:t>
+            </w:r>
+            <w:r>
+              <w:rPr>
+                <w:rStyle w:val="pl-pds"/>
+                <w:rFonts w:ascii="Consolas" w:hAnsi="Consolas"/>
+              </w:rPr>
+              <w:t xml:space="preserve">, </w:t>
+            </w:r>
+            <w:r>
+              <w:rPr>
+                <w:rStyle w:val="pl-pds"/>
+                <w:rFonts w:ascii="Consolas" w:hAnsi="Consolas"/>
+              </w:rPr>
+              <w:t>"</w:t>
+            </w:r>
+            <w:r>
+              <w:rPr>
+                <w:rStyle w:val="pl-s"/>
+                <w:rFonts w:ascii="Consolas" w:hAnsi="Consolas"/>
+              </w:rPr>
+              <w:t>Anabelle</w:t>
+            </w:r>
+            <w:r>
+              <w:rPr>
+                <w:rStyle w:val="pl-pds"/>
+                <w:rFonts w:ascii="Consolas" w:hAnsi="Consolas"/>
+              </w:rPr>
+              <w:t>"</w:t>
+            </w:r>
+            <w:r>
+              <w:rPr>
+                <w:rStyle w:val="pl-pds"/>
+                <w:rFonts w:ascii="Consolas" w:hAnsi="Consolas"/>
+              </w:rPr>
+              <w:t xml:space="preserve">, </w:t>
+            </w:r>
+            <w:r>
+              <w:rPr>
+                <w:rStyle w:val="pl-pds"/>
+                <w:rFonts w:ascii="Consolas" w:hAnsi="Consolas"/>
+              </w:rPr>
+              <w:t>"</w:t>
+            </w:r>
+            <w:r>
+              <w:rPr>
+                <w:rStyle w:val="pl-s"/>
+                <w:rFonts w:ascii="Consolas" w:hAnsi="Consolas"/>
+              </w:rPr>
+              <w:t>Ahmad</w:t>
+            </w:r>
+            <w:r>
+              <w:rPr>
+                <w:rStyle w:val="pl-pds"/>
+                <w:rFonts w:ascii="Consolas" w:hAnsi="Consolas"/>
+              </w:rPr>
+              <w:t>"</w:t>
+            </w:r>
+            <w:r>
+              <w:rPr>
+                <w:rStyle w:val="pl-pds"/>
+                <w:rFonts w:ascii="Consolas" w:hAnsi="Consolas"/>
+              </w:rPr>
+              <w:t xml:space="preserve">, </w:t>
+            </w:r>
+            <w:r>
+              <w:rPr>
+                <w:rStyle w:val="pl-pds"/>
+                <w:rFonts w:ascii="Consolas" w:hAnsi="Consolas"/>
+              </w:rPr>
+              <w:t>"</w:t>
+            </w:r>
+            <w:r>
+              <w:rPr>
+                <w:rStyle w:val="pl-s"/>
+                <w:rFonts w:ascii="Consolas" w:hAnsi="Consolas"/>
+              </w:rPr>
+              <w:t>student</w:t>
+            </w:r>
+            <w:r>
+              <w:rPr>
+                <w:rStyle w:val="pl-pds"/>
+                <w:rFonts w:ascii="Consolas" w:hAnsi="Consolas"/>
+              </w:rPr>
+              <w:t>"</w:t>
+            </w:r>
+          </w:p>
+        </w:tc>
+      </w:tr>
+      <w:tr>
+        <w:trPr>
+          <w:trHeight w:val="690"/>
+        </w:trPr>
+        <w:tc>
+          <w:tcPr>
+            <w:tcW w:w="1687" w:type="dxa"/>
+          </w:tcPr>
+          <w:p>
+            <w:pPr>
+              <w:rPr>
+                <w:rFonts w:ascii="Times New Roman" w:hAnsi="Times New Roman" w:cs="Times New Roman"/>
+              </w:rPr>
+            </w:pPr>
+            <w:r>
+              <w:rPr>
+                <w:rFonts w:ascii="Times New Roman" w:hAnsi="Times New Roman" w:cs="Times New Roman"/>
+              </w:rPr>
+              <w:t>Set of strings having whitespaces</w:t>
+            </w:r>
+            <w:r>
+              <w:rPr>
+                <w:rFonts w:ascii="Times New Roman" w:hAnsi="Times New Roman" w:cs="Times New Roman"/>
+              </w:rPr>
+              <w:t xml:space="preserve"> between two adjacent</w:t>
+            </w:r>
+          </w:p>
+        </w:tc>
+        <w:tc>
+          <w:tcPr>
+            <w:tcW w:w="7566" w:type="dxa"/>
+          </w:tcPr>
+          <w:p>
+            <w:pPr>
+              <w:rPr>
+                <w:rFonts w:ascii="Consolas" w:hAnsi="Consolas" w:cs="Times New Roman"/>
+              </w:rPr>
+            </w:pPr>
+            <w:r>
+              <w:rPr>
+                <w:rStyle w:val="pl-pds"/>
+                <w:rFonts w:ascii="Consolas" w:hAnsi="Consolas"/>
+              </w:rPr>
+              <w:t>"</w:t>
+            </w:r>
+            <w:r>
+              <w:rPr>
+                <w:rStyle w:val="pl-s"/>
+                <w:rFonts w:ascii="Consolas" w:hAnsi="Consolas"/>
+              </w:rPr>
+              <w:t>pushing for pop</w:t>
+            </w:r>
+            <w:r>
+              <w:rPr>
+                <w:rStyle w:val="pl-pds"/>
+                <w:rFonts w:ascii="Consolas" w:hAnsi="Consolas"/>
+              </w:rPr>
+              <w:t>"</w:t>
+            </w:r>
+            <w:r>
+              <w:rPr>
+                <w:rStyle w:val="pl-pds"/>
+                <w:rFonts w:ascii="Consolas" w:hAnsi="Consolas"/>
+              </w:rPr>
+              <w:t xml:space="preserve">, </w:t>
+            </w:r>
+            <w:r>
+              <w:rPr>
+                <w:rStyle w:val="pl-pds"/>
+                <w:rFonts w:ascii="Consolas" w:hAnsi="Consolas"/>
+              </w:rPr>
+              <w:t>"</w:t>
+            </w:r>
+            <w:r>
+              <w:rPr>
+                <w:rStyle w:val="pl-s"/>
+                <w:rFonts w:ascii="Consolas" w:hAnsi="Consolas"/>
+              </w:rPr>
+              <w:t>push 2 for pop</w:t>
+            </w:r>
+            <w:r>
+              <w:rPr>
+                <w:rStyle w:val="pl-pds"/>
+                <w:rFonts w:ascii="Consolas" w:hAnsi="Consolas"/>
+              </w:rPr>
+              <w:t>"</w:t>
+            </w:r>
+            <w:r>
+              <w:rPr>
+                <w:rStyle w:val="pl-pds"/>
+                <w:rFonts w:ascii="Consolas" w:hAnsi="Consolas"/>
+              </w:rPr>
+              <w:t xml:space="preserve">, </w:t>
+            </w:r>
+            <w:r>
+              <w:rPr>
+                <w:rStyle w:val="pl-pds"/>
+                <w:rFonts w:ascii="Consolas" w:hAnsi="Consolas"/>
+              </w:rPr>
+              <w:t>"</w:t>
+            </w:r>
+            <w:r>
+              <w:rPr>
+                <w:rStyle w:val="pl-s"/>
+                <w:rFonts w:ascii="Consolas" w:hAnsi="Consolas"/>
+              </w:rPr>
+              <w:t>here is a push</w:t>
+            </w:r>
+            <w:r>
+              <w:rPr>
+                <w:rStyle w:val="pl-pds"/>
+                <w:rFonts w:ascii="Consolas" w:hAnsi="Consolas"/>
+              </w:rPr>
+              <w:t>"</w:t>
+            </w:r>
+            <w:r>
+              <w:rPr>
+                <w:rStyle w:val="pl-pds"/>
+                <w:rFonts w:ascii="Consolas" w:hAnsi="Consolas"/>
+              </w:rPr>
+              <w:t xml:space="preserve">, </w:t>
+            </w:r>
+            <w:r>
+              <w:rPr>
+                <w:rStyle w:val="pl-pds"/>
+                <w:rFonts w:ascii="Consolas" w:hAnsi="Consolas"/>
+              </w:rPr>
+              <w:t>"</w:t>
+            </w:r>
+            <w:r>
+              <w:rPr>
+                <w:rStyle w:val="pl-s"/>
+                <w:rFonts w:ascii="Consolas" w:hAnsi="Consolas"/>
+              </w:rPr>
+              <w:t>Kazi Sakib</w:t>
+            </w:r>
+            <w:r>
+              <w:rPr>
+                <w:rStyle w:val="pl-pds"/>
+                <w:rFonts w:ascii="Consolas" w:hAnsi="Consolas"/>
+              </w:rPr>
+              <w:t>"</w:t>
+            </w:r>
+            <w:r>
+              <w:rPr>
+                <w:rStyle w:val="pl-pds"/>
+                <w:rFonts w:ascii="Consolas" w:hAnsi="Consolas"/>
+              </w:rPr>
+              <w:t xml:space="preserve">, </w:t>
+            </w:r>
+          </w:p>
+        </w:tc>
+      </w:tr>
+      <w:tr>
+        <w:trPr>
+          <w:trHeight w:val="727"/>
+        </w:trPr>
+        <w:tc>
+          <w:tcPr>
+            <w:tcW w:w="1687" w:type="dxa"/>
+          </w:tcPr>
+          <w:p>
+            <w:pPr>
+              <w:rPr>
+                <w:rFonts w:ascii="Times New Roman" w:hAnsi="Times New Roman" w:cs="Times New Roman"/>
+              </w:rPr>
+            </w:pPr>
+            <w:r>
+              <w:rPr>
+                <w:rFonts w:ascii="Times New Roman" w:hAnsi="Times New Roman" w:cs="Times New Roman"/>
+              </w:rPr>
+              <w:t>Positive integer number</w:t>
+            </w:r>
+          </w:p>
+        </w:tc>
+        <w:tc>
+          <w:tcPr>
+            <w:tcW w:w="7566" w:type="dxa"/>
+          </w:tcPr>
+          <w:p>
+            <w:pPr>
+              <w:rPr>
+                <w:rFonts w:ascii="Consolas" w:hAnsi="Consolas" w:cs="Times New Roman"/>
+              </w:rPr>
+            </w:pPr>
+            <w:r>
+              <w:rPr>
+                <w:rStyle w:val="pl-c1"/>
+                <w:rFonts w:ascii="Consolas" w:hAnsi="Consolas"/>
+              </w:rPr>
+              <w:t>100</w:t>
+            </w:r>
+            <w:r>
+              <w:rPr>
+                <w:rStyle w:val="pl-c1"/>
+                <w:rFonts w:ascii="Consolas" w:hAnsi="Consolas"/>
+              </w:rPr>
+              <w:t xml:space="preserve">, </w:t>
+            </w:r>
+            <w:r>
+              <w:rPr>
+                <w:rStyle w:val="pl-c1"/>
+                <w:rFonts w:ascii="Consolas" w:hAnsi="Consolas"/>
+              </w:rPr>
+              <w:t>10</w:t>
+            </w:r>
+            <w:r>
+              <w:rPr>
+                <w:rStyle w:val="pl-c1"/>
+                <w:rFonts w:ascii="Consolas" w:hAnsi="Consolas"/>
+              </w:rPr>
+              <w:t xml:space="preserve">, </w:t>
+            </w:r>
+            <w:r>
+              <w:rPr>
+                <w:rStyle w:val="pl-c1"/>
+                <w:rFonts w:ascii="Consolas" w:hAnsi="Consolas"/>
+              </w:rPr>
+              <w:t>1</w:t>
+            </w:r>
+            <w:r>
+              <w:rPr>
+                <w:rStyle w:val="pl-c1"/>
+                <w:rFonts w:ascii="Consolas" w:hAnsi="Consolas"/>
+              </w:rPr>
+              <w:t xml:space="preserve">, </w:t>
+            </w:r>
+            <w:r>
+              <w:rPr>
+                <w:rStyle w:val="pl-c1"/>
+                <w:rFonts w:ascii="Consolas" w:hAnsi="Consolas"/>
+              </w:rPr>
+              <w:t>23</w:t>
+            </w:r>
+            <w:r>
+              <w:rPr>
+                <w:rStyle w:val="pl-c1"/>
+                <w:rFonts w:ascii="Consolas" w:hAnsi="Consolas"/>
+              </w:rPr>
+              <w:t xml:space="preserve">, </w:t>
+            </w:r>
+            <w:r>
+              <w:rPr>
+                <w:rStyle w:val="pl-c1"/>
+                <w:rFonts w:ascii="Consolas" w:hAnsi="Consolas"/>
+              </w:rPr>
+              <w:t>100006</w:t>
+            </w:r>
+            <w:r>
+              <w:rPr>
+                <w:rStyle w:val="pl-c1"/>
+                <w:rFonts w:ascii="Consolas" w:hAnsi="Consolas"/>
+              </w:rPr>
+              <w:t xml:space="preserve">, </w:t>
+            </w:r>
+            <w:r>
+              <w:rPr>
+                <w:rStyle w:val="pl-c1"/>
+                <w:rFonts w:ascii="Consolas" w:hAnsi="Consolas"/>
+              </w:rPr>
+              <w:t>12</w:t>
+            </w:r>
+          </w:p>
+        </w:tc>
+      </w:tr>
+      <w:tr>
+        <w:trPr>
+          <w:trHeight w:val="690"/>
+        </w:trPr>
+        <w:tc>
+          <w:tcPr>
+            <w:tcW w:w="1687" w:type="dxa"/>
+          </w:tcPr>
+          <w:p>
+            <w:pPr>
+              <w:rPr>
+                <w:rFonts w:ascii="Times New Roman" w:hAnsi="Times New Roman" w:cs="Times New Roman"/>
+              </w:rPr>
+            </w:pPr>
+            <w:r>
+              <w:rPr>
+                <w:rFonts w:ascii="Times New Roman" w:hAnsi="Times New Roman" w:cs="Times New Roman"/>
+              </w:rPr>
+              <w:t>Negative integer number</w:t>
+            </w:r>
+          </w:p>
+        </w:tc>
+        <w:tc>
+          <w:tcPr>
+            <w:tcW w:w="7566" w:type="dxa"/>
+          </w:tcPr>
+          <w:p>
+            <w:pPr>
+              <w:rPr>
+                <w:rFonts w:ascii="Consolas" w:hAnsi="Consolas" w:cs="Times New Roman"/>
+              </w:rPr>
+            </w:pPr>
+            <w:r>
+              <w:rPr>
+                <w:rStyle w:val="pl-k"/>
+                <w:rFonts w:ascii="Consolas" w:hAnsi="Consolas"/>
+              </w:rPr>
+              <w:t>-</w:t>
+            </w:r>
+            <w:r>
+              <w:rPr>
+                <w:rStyle w:val="pl-c1"/>
+                <w:rFonts w:ascii="Consolas" w:hAnsi="Consolas"/>
+              </w:rPr>
+              <w:t>152</w:t>
+            </w:r>
+            <w:r>
+              <w:rPr>
+                <w:rStyle w:val="pl-c1"/>
+                <w:rFonts w:ascii="Consolas" w:hAnsi="Consolas"/>
+              </w:rPr>
+              <w:t xml:space="preserve">, </w:t>
+            </w:r>
+            <w:r>
+              <w:rPr>
+                <w:rStyle w:val="pl-k"/>
+                <w:rFonts w:ascii="Consolas" w:hAnsi="Consolas"/>
+              </w:rPr>
+              <w:t>-</w:t>
+            </w:r>
+            <w:r>
+              <w:rPr>
+                <w:rStyle w:val="pl-c1"/>
+                <w:rFonts w:ascii="Consolas" w:hAnsi="Consolas"/>
+              </w:rPr>
+              <w:t>65</w:t>
+            </w:r>
+          </w:p>
+        </w:tc>
+      </w:tr>
+      <w:tr>
+        <w:trPr>
+          <w:trHeight w:val="727"/>
+        </w:trPr>
+        <w:tc>
+          <w:tcPr>
+            <w:tcW w:w="1687" w:type="dxa"/>
+          </w:tcPr>
+          <w:p>
+            <w:pPr>
+              <w:rPr>
+                <w:rFonts w:ascii="Times New Roman" w:hAnsi="Times New Roman" w:cs="Times New Roman"/>
+              </w:rPr>
+            </w:pPr>
+            <w:r>
+              <w:rPr>
+                <w:rFonts w:ascii="Times New Roman" w:hAnsi="Times New Roman" w:cs="Times New Roman"/>
+              </w:rPr>
+              <w:t>Positive floating point number</w:t>
+            </w:r>
+          </w:p>
+        </w:tc>
+        <w:tc>
+          <w:tcPr>
+            <w:tcW w:w="7566" w:type="dxa"/>
+          </w:tcPr>
+          <w:p>
+            <w:pPr>
+              <w:rPr>
+                <w:rFonts w:ascii="Consolas" w:hAnsi="Consolas" w:cs="Times New Roman"/>
+              </w:rPr>
+            </w:pPr>
+            <w:r>
+              <w:rPr>
+                <w:rStyle w:val="pl-c1"/>
+                <w:rFonts w:ascii="Consolas" w:hAnsi="Consolas"/>
+              </w:rPr>
+              <w:t>6.333</w:t>
+            </w:r>
+            <w:r>
+              <w:rPr>
+                <w:rStyle w:val="pl-c1"/>
+                <w:rFonts w:ascii="Consolas" w:hAnsi="Consolas"/>
+              </w:rPr>
+              <w:t xml:space="preserve">, </w:t>
+            </w:r>
+            <w:r>
+              <w:rPr>
+                <w:rStyle w:val="pl-c1"/>
+                <w:rFonts w:ascii="Consolas" w:hAnsi="Consolas"/>
+              </w:rPr>
+              <w:t>3.2</w:t>
+            </w:r>
+            <w:r>
+              <w:rPr>
+                <w:rStyle w:val="pl-c1"/>
+                <w:rFonts w:ascii="Consolas" w:hAnsi="Consolas"/>
+              </w:rPr>
+              <w:t xml:space="preserve">, </w:t>
+            </w:r>
+            <w:r>
+              <w:rPr>
+                <w:rStyle w:val="pl-c1"/>
+                <w:rFonts w:ascii="Consolas" w:hAnsi="Consolas"/>
+              </w:rPr>
+              <w:t>102.66</w:t>
+            </w:r>
+          </w:p>
+        </w:tc>
+      </w:tr>
+      <w:tr>
+        <w:trPr>
+          <w:trHeight w:val="690"/>
+        </w:trPr>
+        <w:tc>
+          <w:tcPr>
+            <w:tcW w:w="1687" w:type="dxa"/>
+          </w:tcPr>
+          <w:p>
+            <w:pPr>
+              <w:rPr>
+                <w:rFonts w:ascii="Times New Roman" w:hAnsi="Times New Roman" w:cs="Times New Roman"/>
+              </w:rPr>
+            </w:pPr>
+            <w:r>
+              <w:rPr>
+                <w:rFonts w:ascii="Times New Roman" w:hAnsi="Times New Roman" w:cs="Times New Roman"/>
+              </w:rPr>
+              <w:t>Negative floating point number</w:t>
+            </w:r>
+          </w:p>
+        </w:tc>
+        <w:tc>
+          <w:tcPr>
+            <w:tcW w:w="7566" w:type="dxa"/>
+          </w:tcPr>
+          <w:p>
+            <w:pPr>
+              <w:rPr>
+                <w:rFonts w:ascii="Consolas" w:hAnsi="Consolas" w:cs="Times New Roman"/>
+              </w:rPr>
+            </w:pPr>
+            <w:r>
+              <w:rPr>
+                <w:rStyle w:val="pl-k"/>
+                <w:rFonts w:ascii="Consolas" w:hAnsi="Consolas"/>
+              </w:rPr>
+              <w:t>-</w:t>
+            </w:r>
+            <w:r>
+              <w:rPr>
+                <w:rStyle w:val="pl-c1"/>
+                <w:rFonts w:ascii="Consolas" w:hAnsi="Consolas"/>
+              </w:rPr>
+              <w:t>602.33</w:t>
+            </w:r>
+            <w:r>
+              <w:rPr>
+                <w:rStyle w:val="pl-c1"/>
+                <w:rFonts w:ascii="Consolas" w:hAnsi="Consolas"/>
+              </w:rPr>
+              <w:t xml:space="preserve">, </w:t>
+            </w:r>
+            <w:r>
+              <w:rPr>
+                <w:rStyle w:val="pl-k"/>
+                <w:rFonts w:ascii="Consolas" w:hAnsi="Consolas"/>
+              </w:rPr>
+              <w:t>-</w:t>
+            </w:r>
+            <w:r>
+              <w:rPr>
+                <w:rStyle w:val="pl-c1"/>
+                <w:rFonts w:ascii="Consolas" w:hAnsi="Consolas"/>
+              </w:rPr>
+              <w:t>10025.6</w:t>
+            </w:r>
+            <w:r>
+              <w:rPr>
+                <w:rStyle w:val="pl-c1"/>
+                <w:rFonts w:ascii="Consolas" w:hAnsi="Consolas"/>
+              </w:rPr>
+              <w:t xml:space="preserve">, </w:t>
+            </w:r>
+            <w:r>
+              <w:rPr>
+                <w:rStyle w:val="pl-k"/>
+                <w:rFonts w:ascii="Consolas" w:hAnsi="Consolas"/>
+              </w:rPr>
+              <w:t>-</w:t>
+            </w:r>
+            <w:r>
+              <w:rPr>
+                <w:rStyle w:val="pl-c1"/>
+                <w:rFonts w:ascii="Consolas" w:hAnsi="Consolas"/>
+              </w:rPr>
+              <w:t>63.5</w:t>
+            </w:r>
+          </w:p>
+        </w:tc>
+      </w:tr>
+    </w:tbl>
+    <w:p>
+      <w:pPr>
+        <w:rPr>
+          <w:rFonts w:ascii="Times New Roman" w:hAnsi="Times New Roman" w:cs="Times New Roman"/>
+        </w:rPr>
+      </w:pPr>
+    </w:p>
+    <w:p>
+      <w:pPr>
+        <w:rPr>
+          <w:rFonts w:ascii="Times New Roman" w:hAnsi="Times New Roman" w:cs="Times New Roman"/>
+        </w:rPr>
+      </w:pPr>
+      <w:r>
+        <w:rPr>
+          <w:rFonts w:ascii="Times New Roman" w:hAnsi="Times New Roman" w:cs="Times New Roman"/>
+        </w:rPr>
+        <w:tab/>
+      </w:r>
+      <w:r>
+        <w:rPr>
+          <w:rFonts w:ascii="Times New Roman" w:hAnsi="Times New Roman" w:cs="Times New Roman"/>
+        </w:rPr>
+        <w:tab/>
+      </w:r>
+      <w:r>
+        <w:rPr>
+          <w:rFonts w:ascii="Times New Roman" w:hAnsi="Times New Roman" w:cs="Times New Roman"/>
+        </w:rPr>
+        <w:tab/>
+      </w:r>
+      <w:r>
+        <w:rPr>
+          <w:rFonts w:ascii="Times New Roman" w:hAnsi="Times New Roman" w:cs="Times New Roman"/>
+        </w:rPr>
+        <w:tab/>
+      </w:r>
+    </w:p>
+    <w:p>
+      <w:pPr>
+        <w:rPr>
+          <w:rFonts w:ascii="Times New Roman" w:hAnsi="Times New Roman" w:cs="Times New Roman"/>
+        </w:rPr>
+      </w:pPr>
+    </w:p>
+    <w:p>
+      <w:pPr>
+        <w:rPr>
+          <w:rFonts w:ascii="Times New Roman" w:hAnsi="Times New Roman" w:cs="Times New Roman"/>
+        </w:rPr>
+      </w:pPr>
+    </w:p>
+    <w:p>
+      <w:pPr>
+        <w:rPr>
+          <w:rFonts w:ascii="Times New Roman" w:hAnsi="Times New Roman" w:cs="Times New Roman"/>
+        </w:rPr>
+      </w:pPr>
+    </w:p>
+    <w:p>
+      <w:pPr>
+        <w:ind w:left="2160" w:firstLine="720"/>
+        <w:rPr>
+          <w:rFonts w:ascii="Times New Roman" w:hAnsi="Times New Roman" w:cs="Times New Roman"/>
+          <w:b/>
+          <w:sz w:val="28"/>
+          <w:u w:val="single"/>
+        </w:rPr>
+      </w:pPr>
+      <w:r>
+        <w:rPr>
+          <w:rFonts w:ascii="Times New Roman" w:hAnsi="Times New Roman" w:cs="Times New Roman"/>
+          <w:b/>
+          <w:sz w:val="28"/>
+          <w:u w:val="single"/>
+        </w:rPr>
+        <w:t>Ans. to the Question (e)</w:t>
+      </w:r>
+    </w:p>
+    <w:p>
+      <w:pPr>
+        <w:rPr>
+          <w:rFonts w:ascii="Times New Roman" w:hAnsi="Times New Roman" w:cs="Times New Roman"/>
+        </w:rPr>
+      </w:pPr>
+      <w:r>
+        <w:rPr>
+          <w:rFonts w:ascii="Times New Roman" w:hAnsi="Times New Roman" w:cs="Times New Roman"/>
+        </w:rPr>
+        <w:t>Two values for each block is defined below:</w:t>
+      </w:r>
+    </w:p>
+    <w:tbl>
+      <w:tblPr>
+        <w:tblStyle w:val="TableGrid"/>
+        <w:tblW w:w="9253" w:type="dxa"/>
+        <w:tblLook w:val="04A0" w:firstRow="1" w:lastRow="0" w:firstColumn="1" w:lastColumn="0" w:noHBand="0" w:noVBand="1"/>
+      </w:tblPr>
+      <w:tblGrid>
+        <w:gridCol w:w="1687"/>
+        <w:gridCol w:w="7566"/>
+      </w:tblGrid>
+      <w:tr>
+        <w:trPr>
+          <w:trHeight w:val="690"/>
+        </w:trPr>
+        <w:tc>
+          <w:tcPr>
+            <w:tcW w:w="1687" w:type="dxa"/>
+          </w:tcPr>
+          <w:p>
+            <w:pPr>
+              <w:rPr>
+                <w:rFonts w:ascii="Times New Roman" w:hAnsi="Times New Roman" w:cs="Times New Roman"/>
+                <w:b/>
+                <w:sz w:val="24"/>
+              </w:rPr>
+            </w:pPr>
+            <w:r>
+              <w:rPr>
+                <w:rFonts w:ascii="Times New Roman" w:hAnsi="Times New Roman" w:cs="Times New Roman"/>
+                <w:b/>
+                <w:sz w:val="24"/>
+              </w:rPr>
+              <w:t>Input Block</w:t>
+            </w:r>
+          </w:p>
+        </w:tc>
+        <w:tc>
+          <w:tcPr>
+            <w:tcW w:w="7566" w:type="dxa"/>
+          </w:tcPr>
+          <w:p>
+            <w:pPr>
+              <w:rPr>
+                <w:rFonts w:ascii="Times New Roman" w:hAnsi="Times New Roman" w:cs="Times New Roman"/>
+                <w:b/>
+                <w:sz w:val="24"/>
+              </w:rPr>
+            </w:pPr>
+            <w:r>
+              <w:rPr>
+                <w:rFonts w:ascii="Times New Roman" w:hAnsi="Times New Roman" w:cs="Times New Roman"/>
+                <w:b/>
+                <w:sz w:val="24"/>
+              </w:rPr>
+              <w:t>Input variable Used</w:t>
+            </w:r>
+          </w:p>
+        </w:tc>
+      </w:tr>
+      <w:tr>
+        <w:trPr>
+          <w:trHeight w:val="727"/>
+        </w:trPr>
+        <w:tc>
+          <w:tcPr>
+            <w:tcW w:w="1687" w:type="dxa"/>
+          </w:tcPr>
+          <w:p>
+            <w:pPr>
+              <w:rPr>
+                <w:rFonts w:ascii="Times New Roman" w:hAnsi="Times New Roman" w:cs="Times New Roman"/>
+              </w:rPr>
+            </w:pPr>
+            <w:r>
+              <w:rPr>
+                <w:rFonts w:ascii="Times New Roman" w:hAnsi="Times New Roman" w:cs="Times New Roman"/>
+              </w:rPr>
+              <w:t>C</w:t>
+            </w:r>
+            <w:r>
+              <w:rPr>
+                <w:rFonts w:ascii="Times New Roman" w:hAnsi="Times New Roman" w:cs="Times New Roman"/>
+              </w:rPr>
+              <w:t>haracter</w:t>
+            </w:r>
+            <w:r>
+              <w:rPr>
+                <w:rFonts w:ascii="Times New Roman" w:hAnsi="Times New Roman" w:cs="Times New Roman"/>
+              </w:rPr>
+              <w:t xml:space="preserve"> block</w:t>
+            </w:r>
+          </w:p>
+        </w:tc>
+        <w:tc>
+          <w:tcPr>
+            <w:tcW w:w="7566" w:type="dxa"/>
+          </w:tcPr>
+          <w:p>
+            <w:pPr>
+              <w:rPr>
+                <w:rFonts w:ascii="Consolas" w:hAnsi="Consolas" w:cs="Times New Roman"/>
+              </w:rPr>
+            </w:pPr>
+            <w:r>
+              <w:rPr>
+                <w:rStyle w:val="pl-pds"/>
+                <w:rFonts w:ascii="Consolas" w:hAnsi="Consolas"/>
+              </w:rPr>
+              <w:t>'</w:t>
+            </w:r>
+            <w:r>
+              <w:rPr>
+                <w:rStyle w:val="pl-s"/>
+                <w:rFonts w:ascii="Consolas" w:hAnsi="Consolas"/>
+              </w:rPr>
+              <w:t>a</w:t>
+            </w:r>
+            <w:r>
+              <w:rPr>
+                <w:rStyle w:val="pl-pds"/>
+                <w:rFonts w:ascii="Consolas" w:hAnsi="Consolas"/>
+              </w:rPr>
+              <w:t>', '</w:t>
+            </w:r>
+            <w:r>
+              <w:rPr>
+                <w:rStyle w:val="pl-s"/>
+                <w:rFonts w:ascii="Consolas" w:hAnsi="Consolas"/>
+              </w:rPr>
+              <w:t>b</w:t>
+            </w:r>
+            <w:r>
+              <w:rPr>
+                <w:rStyle w:val="pl-pds"/>
+                <w:rFonts w:ascii="Consolas" w:hAnsi="Consolas"/>
+              </w:rPr>
+              <w:t>'</w:t>
+            </w:r>
+          </w:p>
+        </w:tc>
+      </w:tr>
+      <w:tr>
+        <w:trPr>
+          <w:trHeight w:val="690"/>
+        </w:trPr>
+        <w:tc>
+          <w:tcPr>
+            <w:tcW w:w="1687" w:type="dxa"/>
+          </w:tcPr>
+          <w:p>
+            <w:pPr>
+              <w:rPr>
+                <w:rFonts w:ascii="Times New Roman" w:hAnsi="Times New Roman" w:cs="Times New Roman"/>
+              </w:rPr>
+            </w:pPr>
+            <w:r>
+              <w:rPr>
+                <w:rFonts w:ascii="Times New Roman" w:hAnsi="Times New Roman" w:cs="Times New Roman"/>
+              </w:rPr>
+              <w:t>S</w:t>
+            </w:r>
+            <w:r>
+              <w:rPr>
+                <w:rFonts w:ascii="Times New Roman" w:hAnsi="Times New Roman" w:cs="Times New Roman"/>
+              </w:rPr>
+              <w:t>tring</w:t>
+            </w:r>
+            <w:r>
+              <w:rPr>
+                <w:rFonts w:ascii="Times New Roman" w:hAnsi="Times New Roman" w:cs="Times New Roman"/>
+              </w:rPr>
+              <w:t xml:space="preserve"> block</w:t>
+            </w:r>
+          </w:p>
+        </w:tc>
+        <w:tc>
+          <w:tcPr>
+            <w:tcW w:w="7566" w:type="dxa"/>
+          </w:tcPr>
+          <w:p>
+            <w:pPr>
+              <w:rPr>
+                <w:rFonts w:ascii="Consolas" w:hAnsi="Consolas" w:cs="Times New Roman"/>
+              </w:rPr>
+            </w:pPr>
+            <w:r>
+              <w:rPr>
+                <w:rStyle w:val="pl-pds"/>
+                <w:rFonts w:ascii="Consolas" w:hAnsi="Consolas"/>
+              </w:rPr>
+              <w:t>"</w:t>
+            </w:r>
+            <w:r>
+              <w:rPr>
+                <w:rStyle w:val="pl-s"/>
+                <w:rFonts w:ascii="Consolas" w:hAnsi="Consolas"/>
+              </w:rPr>
+              <w:t>push1</w:t>
+            </w:r>
+            <w:r>
+              <w:rPr>
+                <w:rStyle w:val="pl-pds"/>
+                <w:rFonts w:ascii="Consolas" w:hAnsi="Consolas"/>
+              </w:rPr>
+              <w:t>"</w:t>
+            </w:r>
+            <w:r>
+              <w:rPr>
+                <w:rStyle w:val="pl-pds"/>
+                <w:rFonts w:ascii="Consolas" w:hAnsi="Consolas"/>
+              </w:rPr>
+              <w:t xml:space="preserve">, </w:t>
+            </w:r>
+            <w:r>
+              <w:rPr>
+                <w:rStyle w:val="pl-pds"/>
+                <w:rFonts w:ascii="Consolas" w:hAnsi="Consolas"/>
+              </w:rPr>
+              <w:t>"</w:t>
+            </w:r>
+            <w:r>
+              <w:rPr>
+                <w:rStyle w:val="pl-s"/>
+                <w:rFonts w:ascii="Consolas" w:hAnsi="Consolas"/>
+              </w:rPr>
+              <w:t>student</w:t>
+            </w:r>
+            <w:r>
+              <w:rPr>
+                <w:rStyle w:val="pl-pds"/>
+                <w:rFonts w:ascii="Consolas" w:hAnsi="Consolas"/>
+              </w:rPr>
+              <w:t>"</w:t>
+            </w:r>
+          </w:p>
+        </w:tc>
+      </w:tr>
+      <w:tr>
+        <w:trPr>
+          <w:trHeight w:val="727"/>
+        </w:trPr>
+        <w:tc>
+          <w:tcPr>
+            <w:tcW w:w="1687" w:type="dxa"/>
+          </w:tcPr>
+          <w:p>
+            <w:pPr>
+              <w:rPr>
+                <w:rFonts w:ascii="Times New Roman" w:hAnsi="Times New Roman" w:cs="Times New Roman"/>
+              </w:rPr>
+            </w:pPr>
+            <w:r>
+              <w:rPr>
+                <w:rFonts w:ascii="Times New Roman" w:hAnsi="Times New Roman" w:cs="Times New Roman"/>
+              </w:rPr>
+              <w:t>I</w:t>
+            </w:r>
+            <w:r>
+              <w:rPr>
+                <w:rFonts w:ascii="Times New Roman" w:hAnsi="Times New Roman" w:cs="Times New Roman"/>
+              </w:rPr>
+              <w:t>nteger</w:t>
+            </w:r>
+            <w:r>
+              <w:rPr>
+                <w:rFonts w:ascii="Times New Roman" w:hAnsi="Times New Roman" w:cs="Times New Roman"/>
+              </w:rPr>
+              <w:t xml:space="preserve"> block</w:t>
+            </w:r>
+          </w:p>
+        </w:tc>
+        <w:tc>
+          <w:tcPr>
+            <w:tcW w:w="7566" w:type="dxa"/>
+          </w:tcPr>
+          <w:p>
+            <w:pPr>
+              <w:rPr>
+                <w:rFonts w:ascii="Consolas" w:hAnsi="Consolas" w:cs="Times New Roman"/>
+              </w:rPr>
+            </w:pPr>
+            <w:r>
+              <w:rPr>
+                <w:rStyle w:val="pl-c1"/>
+                <w:rFonts w:ascii="Consolas" w:hAnsi="Consolas"/>
+              </w:rPr>
+              <w:t xml:space="preserve">100006, </w:t>
+            </w:r>
+            <w:r>
+              <w:rPr>
+                <w:rStyle w:val="pl-k"/>
+                <w:rFonts w:ascii="Consolas" w:hAnsi="Consolas"/>
+              </w:rPr>
+              <w:t>-</w:t>
+            </w:r>
+            <w:r>
+              <w:rPr>
+                <w:rStyle w:val="pl-c1"/>
+                <w:rFonts w:ascii="Consolas" w:hAnsi="Consolas"/>
+              </w:rPr>
+              <w:t>65</w:t>
+            </w:r>
+          </w:p>
+        </w:tc>
+      </w:tr>
+      <w:tr>
+        <w:trPr>
+          <w:trHeight w:val="727"/>
+        </w:trPr>
+        <w:tc>
+          <w:tcPr>
+            <w:tcW w:w="1687" w:type="dxa"/>
+          </w:tcPr>
+          <w:p>
+            <w:pPr>
+              <w:rPr>
+                <w:rFonts w:ascii="Times New Roman" w:hAnsi="Times New Roman" w:cs="Times New Roman"/>
+              </w:rPr>
+            </w:pPr>
+            <w:r>
+              <w:rPr>
+                <w:rFonts w:ascii="Times New Roman" w:hAnsi="Times New Roman" w:cs="Times New Roman"/>
+              </w:rPr>
+              <w:t>Float block</w:t>
+            </w:r>
+          </w:p>
+        </w:tc>
+        <w:tc>
+          <w:tcPr>
+            <w:tcW w:w="7566" w:type="dxa"/>
+          </w:tcPr>
+          <w:p>
+            <w:pPr>
+              <w:rPr>
+                <w:rFonts w:ascii="Consolas" w:hAnsi="Consolas" w:cs="Times New Roman"/>
+              </w:rPr>
+            </w:pPr>
+            <w:r>
+              <w:rPr>
+                <w:rStyle w:val="pl-c1"/>
+                <w:rFonts w:ascii="Consolas" w:hAnsi="Consolas"/>
+              </w:rPr>
+              <w:t xml:space="preserve">6.333, </w:t>
+            </w:r>
+            <w:r>
+              <w:rPr>
+                <w:rStyle w:val="pl-k"/>
+                <w:rFonts w:ascii="Consolas" w:hAnsi="Consolas"/>
+              </w:rPr>
+              <w:t>-</w:t>
+            </w:r>
+            <w:r>
+              <w:rPr>
+                <w:rStyle w:val="pl-c1"/>
+                <w:rFonts w:ascii="Consolas" w:hAnsi="Consolas"/>
+              </w:rPr>
+              <w:t>10025.6</w:t>
+            </w:r>
+          </w:p>
+        </w:tc>
+      </w:tr>
+    </w:tbl>
+    <w:p>
+      <w:pPr>
+        <w:rPr>
+          <w:rFonts w:ascii="Times New Roman" w:hAnsi="Times New Roman" w:cs="Times New Roman"/>
         </w:rPr>
       </w:pPr>
     </w:p>
@@ -1238,6 +3128,95 @@
     </w:lvl>
   </w:abstractNum>
   <w:abstractNum w:abstractNumId="1">
+    <w:nsid w:val="07475021"/>
+    <w:multiLevelType w:val="hybridMultilevel"/>
+    <w:tmpl w:val="0562DD90"/>
+    <w:lvl w:ilvl="0" w:tplc="0409000F">
+      <w:start w:val="1"/>
+      <w:numFmt w:val="decimal"/>
+      <w:lvlText w:val="%1."/>
+      <w:lvlJc w:val="left"/>
+      <w:pPr>
+        <w:ind w:left="720" w:hanging="360"/>
+      </w:pPr>
+      <w:rPr>
+        <w:rFonts w:hint="default"/>
+      </w:rPr>
+    </w:lvl>
+    <w:lvl w:ilvl="1" w:tplc="04090019" w:tentative="1">
+      <w:start w:val="1"/>
+      <w:numFmt w:val="lowerLetter"/>
+      <w:lvlText w:val="%2."/>
+      <w:lvlJc w:val="left"/>
+      <w:pPr>
+        <w:ind w:left="1440" w:hanging="360"/>
+      </w:pPr>
+    </w:lvl>
+    <w:lvl w:ilvl="2" w:tplc="0409001B" w:tentative="1">
+      <w:start w:val="1"/>
+      <w:numFmt w:val="lowerRoman"/>
+      <w:lvlText w:val="%3."/>
+      <w:lvlJc w:val="right"/>
+      <w:pPr>
+        <w:ind w:left="2160" w:hanging="180"/>
+      </w:pPr>
+    </w:lvl>
+    <w:lvl w:ilvl="3" w:tplc="0409000F" w:tentative="1">
+      <w:start w:val="1"/>
+      <w:numFmt w:val="decimal"/>
+      <w:lvlText w:val="%4."/>
+      <w:lvlJc w:val="left"/>
+      <w:pPr>
+        <w:ind w:left="2880" w:hanging="360"/>
+      </w:pPr>
+    </w:lvl>
+    <w:lvl w:ilvl="4" w:tplc="04090019" w:tentative="1">
+      <w:start w:val="1"/>
+      <w:numFmt w:val="lowerLetter"/>
+      <w:lvlText w:val="%5."/>
+      <w:lvlJc w:val="left"/>
+      <w:pPr>
+        <w:ind w:left="3600" w:hanging="360"/>
+      </w:pPr>
+    </w:lvl>
+    <w:lvl w:ilvl="5" w:tplc="0409001B" w:tentative="1">
+      <w:start w:val="1"/>
+      <w:numFmt w:val="lowerRoman"/>
+      <w:lvlText w:val="%6."/>
+      <w:lvlJc w:val="right"/>
+      <w:pPr>
+        <w:ind w:left="4320" w:hanging="180"/>
+      </w:pPr>
+    </w:lvl>
+    <w:lvl w:ilvl="6" w:tplc="0409000F" w:tentative="1">
+      <w:start w:val="1"/>
+      <w:numFmt w:val="decimal"/>
+      <w:lvlText w:val="%7."/>
+      <w:lvlJc w:val="left"/>
+      <w:pPr>
+        <w:ind w:left="5040" w:hanging="360"/>
+      </w:pPr>
+    </w:lvl>
+    <w:lvl w:ilvl="7" w:tplc="04090019" w:tentative="1">
+      <w:start w:val="1"/>
+      <w:numFmt w:val="lowerLetter"/>
+      <w:lvlText w:val="%8."/>
+      <w:lvlJc w:val="left"/>
+      <w:pPr>
+        <w:ind w:left="5760" w:hanging="360"/>
+      </w:pPr>
+    </w:lvl>
+    <w:lvl w:ilvl="8" w:tplc="0409001B" w:tentative="1">
+      <w:start w:val="1"/>
+      <w:numFmt w:val="lowerRoman"/>
+      <w:lvlText w:val="%9."/>
+      <w:lvlJc w:val="right"/>
+      <w:pPr>
+        <w:ind w:left="6480" w:hanging="180"/>
+      </w:pPr>
+    </w:lvl>
+  </w:abstractNum>
+  <w:abstractNum w:abstractNumId="2">
     <w:nsid w:val="206E644B"/>
     <w:multiLevelType w:val="hybridMultilevel"/>
     <w:tmpl w:val="6D5A7502"/>
@@ -1326,10 +3305,633 @@
       </w:pPr>
     </w:lvl>
   </w:abstractNum>
-  <w:abstractNum w:abstractNumId="2">
+  <w:abstractNum w:abstractNumId="3">
+    <w:nsid w:val="3714376F"/>
+    <w:multiLevelType w:val="hybridMultilevel"/>
+    <w:tmpl w:val="B268D746"/>
+    <w:lvl w:ilvl="0" w:tplc="0409000F">
+      <w:start w:val="1"/>
+      <w:numFmt w:val="decimal"/>
+      <w:lvlText w:val="%1."/>
+      <w:lvlJc w:val="left"/>
+      <w:pPr>
+        <w:ind w:left="720" w:hanging="360"/>
+      </w:pPr>
+      <w:rPr>
+        <w:rFonts w:hint="default"/>
+      </w:rPr>
+    </w:lvl>
+    <w:lvl w:ilvl="1" w:tplc="04090019" w:tentative="1">
+      <w:start w:val="1"/>
+      <w:numFmt w:val="lowerLetter"/>
+      <w:lvlText w:val="%2."/>
+      <w:lvlJc w:val="left"/>
+      <w:pPr>
+        <w:ind w:left="1440" w:hanging="360"/>
+      </w:pPr>
+    </w:lvl>
+    <w:lvl w:ilvl="2" w:tplc="0409001B" w:tentative="1">
+      <w:start w:val="1"/>
+      <w:numFmt w:val="lowerRoman"/>
+      <w:lvlText w:val="%3."/>
+      <w:lvlJc w:val="right"/>
+      <w:pPr>
+        <w:ind w:left="2160" w:hanging="180"/>
+      </w:pPr>
+    </w:lvl>
+    <w:lvl w:ilvl="3" w:tplc="0409000F" w:tentative="1">
+      <w:start w:val="1"/>
+      <w:numFmt w:val="decimal"/>
+      <w:lvlText w:val="%4."/>
+      <w:lvlJc w:val="left"/>
+      <w:pPr>
+        <w:ind w:left="2880" w:hanging="360"/>
+      </w:pPr>
+    </w:lvl>
+    <w:lvl w:ilvl="4" w:tplc="04090019" w:tentative="1">
+      <w:start w:val="1"/>
+      <w:numFmt w:val="lowerLetter"/>
+      <w:lvlText w:val="%5."/>
+      <w:lvlJc w:val="left"/>
+      <w:pPr>
+        <w:ind w:left="3600" w:hanging="360"/>
+      </w:pPr>
+    </w:lvl>
+    <w:lvl w:ilvl="5" w:tplc="0409001B" w:tentative="1">
+      <w:start w:val="1"/>
+      <w:numFmt w:val="lowerRoman"/>
+      <w:lvlText w:val="%6."/>
+      <w:lvlJc w:val="right"/>
+      <w:pPr>
+        <w:ind w:left="4320" w:hanging="180"/>
+      </w:pPr>
+    </w:lvl>
+    <w:lvl w:ilvl="6" w:tplc="0409000F" w:tentative="1">
+      <w:start w:val="1"/>
+      <w:numFmt w:val="decimal"/>
+      <w:lvlText w:val="%7."/>
+      <w:lvlJc w:val="left"/>
+      <w:pPr>
+        <w:ind w:left="5040" w:hanging="360"/>
+      </w:pPr>
+    </w:lvl>
+    <w:lvl w:ilvl="7" w:tplc="04090019" w:tentative="1">
+      <w:start w:val="1"/>
+      <w:numFmt w:val="lowerLetter"/>
+      <w:lvlText w:val="%8."/>
+      <w:lvlJc w:val="left"/>
+      <w:pPr>
+        <w:ind w:left="5760" w:hanging="360"/>
+      </w:pPr>
+    </w:lvl>
+    <w:lvl w:ilvl="8" w:tplc="0409001B" w:tentative="1">
+      <w:start w:val="1"/>
+      <w:numFmt w:val="lowerRoman"/>
+      <w:lvlText w:val="%9."/>
+      <w:lvlJc w:val="right"/>
+      <w:pPr>
+        <w:ind w:left="6480" w:hanging="180"/>
+      </w:pPr>
+    </w:lvl>
+  </w:abstractNum>
+  <w:abstractNum w:abstractNumId="4">
     <w:nsid w:val="46915EC7"/>
     <w:multiLevelType w:val="hybridMultilevel"/>
     <w:tmpl w:val="0CD8200E"/>
+    <w:lvl w:ilvl="0" w:tplc="0409000F">
+      <w:start w:val="1"/>
+      <w:numFmt w:val="decimal"/>
+      <w:lvlText w:val="%1."/>
+      <w:lvlJc w:val="left"/>
+      <w:pPr>
+        <w:ind w:left="720" w:hanging="360"/>
+      </w:pPr>
+      <w:rPr>
+        <w:rFonts w:hint="default"/>
+      </w:rPr>
+    </w:lvl>
+    <w:lvl w:ilvl="1" w:tplc="04090019" w:tentative="1">
+      <w:start w:val="1"/>
+      <w:numFmt w:val="lowerLetter"/>
+      <w:lvlText w:val="%2."/>
+      <w:lvlJc w:val="left"/>
+      <w:pPr>
+        <w:ind w:left="1440" w:hanging="360"/>
+      </w:pPr>
+    </w:lvl>
+    <w:lvl w:ilvl="2" w:tplc="0409001B" w:tentative="1">
+      <w:start w:val="1"/>
+      <w:numFmt w:val="lowerRoman"/>
+      <w:lvlText w:val="%3."/>
+      <w:lvlJc w:val="right"/>
+      <w:pPr>
+        <w:ind w:left="2160" w:hanging="180"/>
+      </w:pPr>
+    </w:lvl>
+    <w:lvl w:ilvl="3" w:tplc="0409000F" w:tentative="1">
+      <w:start w:val="1"/>
+      <w:numFmt w:val="decimal"/>
+      <w:lvlText w:val="%4."/>
+      <w:lvlJc w:val="left"/>
+      <w:pPr>
+        <w:ind w:left="2880" w:hanging="360"/>
+      </w:pPr>
+    </w:lvl>
+    <w:lvl w:ilvl="4" w:tplc="04090019" w:tentative="1">
+      <w:start w:val="1"/>
+      <w:numFmt w:val="lowerLetter"/>
+      <w:lvlText w:val="%5."/>
+      <w:lvlJc w:val="left"/>
+      <w:pPr>
+        <w:ind w:left="3600" w:hanging="360"/>
+      </w:pPr>
+    </w:lvl>
+    <w:lvl w:ilvl="5" w:tplc="0409001B" w:tentative="1">
+      <w:start w:val="1"/>
+      <w:numFmt w:val="lowerRoman"/>
+      <w:lvlText w:val="%6."/>
+      <w:lvlJc w:val="right"/>
+      <w:pPr>
+        <w:ind w:left="4320" w:hanging="180"/>
+      </w:pPr>
+    </w:lvl>
+    <w:lvl w:ilvl="6" w:tplc="0409000F" w:tentative="1">
+      <w:start w:val="1"/>
+      <w:numFmt w:val="decimal"/>
+      <w:lvlText w:val="%7."/>
+      <w:lvlJc w:val="left"/>
+      <w:pPr>
+        <w:ind w:left="5040" w:hanging="360"/>
+      </w:pPr>
+    </w:lvl>
+    <w:lvl w:ilvl="7" w:tplc="04090019" w:tentative="1">
+      <w:start w:val="1"/>
+      <w:numFmt w:val="lowerLetter"/>
+      <w:lvlText w:val="%8."/>
+      <w:lvlJc w:val="left"/>
+      <w:pPr>
+        <w:ind w:left="5760" w:hanging="360"/>
+      </w:pPr>
+    </w:lvl>
+    <w:lvl w:ilvl="8" w:tplc="0409001B" w:tentative="1">
+      <w:start w:val="1"/>
+      <w:numFmt w:val="lowerRoman"/>
+      <w:lvlText w:val="%9."/>
+      <w:lvlJc w:val="right"/>
+      <w:pPr>
+        <w:ind w:left="6480" w:hanging="180"/>
+      </w:pPr>
+    </w:lvl>
+  </w:abstractNum>
+  <w:abstractNum w:abstractNumId="5">
+    <w:nsid w:val="5C97452C"/>
+    <w:multiLevelType w:val="hybridMultilevel"/>
+    <w:tmpl w:val="0562DD90"/>
+    <w:lvl w:ilvl="0" w:tplc="0409000F">
+      <w:start w:val="1"/>
+      <w:numFmt w:val="decimal"/>
+      <w:lvlText w:val="%1."/>
+      <w:lvlJc w:val="left"/>
+      <w:pPr>
+        <w:ind w:left="720" w:hanging="360"/>
+      </w:pPr>
+      <w:rPr>
+        <w:rFonts w:hint="default"/>
+      </w:rPr>
+    </w:lvl>
+    <w:lvl w:ilvl="1" w:tplc="04090019" w:tentative="1">
+      <w:start w:val="1"/>
+      <w:numFmt w:val="lowerLetter"/>
+      <w:lvlText w:val="%2."/>
+      <w:lvlJc w:val="left"/>
+      <w:pPr>
+        <w:ind w:left="1440" w:hanging="360"/>
+      </w:pPr>
+    </w:lvl>
+    <w:lvl w:ilvl="2" w:tplc="0409001B" w:tentative="1">
+      <w:start w:val="1"/>
+      <w:numFmt w:val="lowerRoman"/>
+      <w:lvlText w:val="%3."/>
+      <w:lvlJc w:val="right"/>
+      <w:pPr>
+        <w:ind w:left="2160" w:hanging="180"/>
+      </w:pPr>
+    </w:lvl>
+    <w:lvl w:ilvl="3" w:tplc="0409000F" w:tentative="1">
+      <w:start w:val="1"/>
+      <w:numFmt w:val="decimal"/>
+      <w:lvlText w:val="%4."/>
+      <w:lvlJc w:val="left"/>
+      <w:pPr>
+        <w:ind w:left="2880" w:hanging="360"/>
+      </w:pPr>
+    </w:lvl>
+    <w:lvl w:ilvl="4" w:tplc="04090019" w:tentative="1">
+      <w:start w:val="1"/>
+      <w:numFmt w:val="lowerLetter"/>
+      <w:lvlText w:val="%5."/>
+      <w:lvlJc w:val="left"/>
+      <w:pPr>
+        <w:ind w:left="3600" w:hanging="360"/>
+      </w:pPr>
+    </w:lvl>
+    <w:lvl w:ilvl="5" w:tplc="0409001B" w:tentative="1">
+      <w:start w:val="1"/>
+      <w:numFmt w:val="lowerRoman"/>
+      <w:lvlText w:val="%6."/>
+      <w:lvlJc w:val="right"/>
+      <w:pPr>
+        <w:ind w:left="4320" w:hanging="180"/>
+      </w:pPr>
+    </w:lvl>
+    <w:lvl w:ilvl="6" w:tplc="0409000F" w:tentative="1">
+      <w:start w:val="1"/>
+      <w:numFmt w:val="decimal"/>
+      <w:lvlText w:val="%7."/>
+      <w:lvlJc w:val="left"/>
+      <w:pPr>
+        <w:ind w:left="5040" w:hanging="360"/>
+      </w:pPr>
+    </w:lvl>
+    <w:lvl w:ilvl="7" w:tplc="04090019" w:tentative="1">
+      <w:start w:val="1"/>
+      <w:numFmt w:val="lowerLetter"/>
+      <w:lvlText w:val="%8."/>
+      <w:lvlJc w:val="left"/>
+      <w:pPr>
+        <w:ind w:left="5760" w:hanging="360"/>
+      </w:pPr>
+    </w:lvl>
+    <w:lvl w:ilvl="8" w:tplc="0409001B" w:tentative="1">
+      <w:start w:val="1"/>
+      <w:numFmt w:val="lowerRoman"/>
+      <w:lvlText w:val="%9."/>
+      <w:lvlJc w:val="right"/>
+      <w:pPr>
+        <w:ind w:left="6480" w:hanging="180"/>
+      </w:pPr>
+    </w:lvl>
+  </w:abstractNum>
+  <w:abstractNum w:abstractNumId="6">
+    <w:nsid w:val="669815FC"/>
+    <w:multiLevelType w:val="hybridMultilevel"/>
+    <w:tmpl w:val="0562DD90"/>
+    <w:lvl w:ilvl="0" w:tplc="0409000F">
+      <w:start w:val="1"/>
+      <w:numFmt w:val="decimal"/>
+      <w:lvlText w:val="%1."/>
+      <w:lvlJc w:val="left"/>
+      <w:pPr>
+        <w:ind w:left="720" w:hanging="360"/>
+      </w:pPr>
+      <w:rPr>
+        <w:rFonts w:hint="default"/>
+      </w:rPr>
+    </w:lvl>
+    <w:lvl w:ilvl="1" w:tplc="04090019" w:tentative="1">
+      <w:start w:val="1"/>
+      <w:numFmt w:val="lowerLetter"/>
+      <w:lvlText w:val="%2."/>
+      <w:lvlJc w:val="left"/>
+      <w:pPr>
+        <w:ind w:left="1440" w:hanging="360"/>
+      </w:pPr>
+    </w:lvl>
+    <w:lvl w:ilvl="2" w:tplc="0409001B" w:tentative="1">
+      <w:start w:val="1"/>
+      <w:numFmt w:val="lowerRoman"/>
+      <w:lvlText w:val="%3."/>
+      <w:lvlJc w:val="right"/>
+      <w:pPr>
+        <w:ind w:left="2160" w:hanging="180"/>
+      </w:pPr>
+    </w:lvl>
+    <w:lvl w:ilvl="3" w:tplc="0409000F" w:tentative="1">
+      <w:start w:val="1"/>
+      <w:numFmt w:val="decimal"/>
+      <w:lvlText w:val="%4."/>
+      <w:lvlJc w:val="left"/>
+      <w:pPr>
+        <w:ind w:left="2880" w:hanging="360"/>
+      </w:pPr>
+    </w:lvl>
+    <w:lvl w:ilvl="4" w:tplc="04090019" w:tentative="1">
+      <w:start w:val="1"/>
+      <w:numFmt w:val="lowerLetter"/>
+      <w:lvlText w:val="%5."/>
+      <w:lvlJc w:val="left"/>
+      <w:pPr>
+        <w:ind w:left="3600" w:hanging="360"/>
+      </w:pPr>
+    </w:lvl>
+    <w:lvl w:ilvl="5" w:tplc="0409001B" w:tentative="1">
+      <w:start w:val="1"/>
+      <w:numFmt w:val="lowerRoman"/>
+      <w:lvlText w:val="%6."/>
+      <w:lvlJc w:val="right"/>
+      <w:pPr>
+        <w:ind w:left="4320" w:hanging="180"/>
+      </w:pPr>
+    </w:lvl>
+    <w:lvl w:ilvl="6" w:tplc="0409000F" w:tentative="1">
+      <w:start w:val="1"/>
+      <w:numFmt w:val="decimal"/>
+      <w:lvlText w:val="%7."/>
+      <w:lvlJc w:val="left"/>
+      <w:pPr>
+        <w:ind w:left="5040" w:hanging="360"/>
+      </w:pPr>
+    </w:lvl>
+    <w:lvl w:ilvl="7" w:tplc="04090019" w:tentative="1">
+      <w:start w:val="1"/>
+      <w:numFmt w:val="lowerLetter"/>
+      <w:lvlText w:val="%8."/>
+      <w:lvlJc w:val="left"/>
+      <w:pPr>
+        <w:ind w:left="5760" w:hanging="360"/>
+      </w:pPr>
+    </w:lvl>
+    <w:lvl w:ilvl="8" w:tplc="0409001B" w:tentative="1">
+      <w:start w:val="1"/>
+      <w:numFmt w:val="lowerRoman"/>
+      <w:lvlText w:val="%9."/>
+      <w:lvlJc w:val="right"/>
+      <w:pPr>
+        <w:ind w:left="6480" w:hanging="180"/>
+      </w:pPr>
+    </w:lvl>
+  </w:abstractNum>
+  <w:abstractNum w:abstractNumId="7">
+    <w:nsid w:val="67020401"/>
+    <w:multiLevelType w:val="hybridMultilevel"/>
+    <w:tmpl w:val="0562DD90"/>
+    <w:lvl w:ilvl="0" w:tplc="0409000F">
+      <w:start w:val="1"/>
+      <w:numFmt w:val="decimal"/>
+      <w:lvlText w:val="%1."/>
+      <w:lvlJc w:val="left"/>
+      <w:pPr>
+        <w:ind w:left="720" w:hanging="360"/>
+      </w:pPr>
+      <w:rPr>
+        <w:rFonts w:hint="default"/>
+      </w:rPr>
+    </w:lvl>
+    <w:lvl w:ilvl="1" w:tplc="04090019" w:tentative="1">
+      <w:start w:val="1"/>
+      <w:numFmt w:val="lowerLetter"/>
+      <w:lvlText w:val="%2."/>
+      <w:lvlJc w:val="left"/>
+      <w:pPr>
+        <w:ind w:left="1440" w:hanging="360"/>
+      </w:pPr>
+    </w:lvl>
+    <w:lvl w:ilvl="2" w:tplc="0409001B" w:tentative="1">
+      <w:start w:val="1"/>
+      <w:numFmt w:val="lowerRoman"/>
+      <w:lvlText w:val="%3."/>
+      <w:lvlJc w:val="right"/>
+      <w:pPr>
+        <w:ind w:left="2160" w:hanging="180"/>
+      </w:pPr>
+    </w:lvl>
+    <w:lvl w:ilvl="3" w:tplc="0409000F" w:tentative="1">
+      <w:start w:val="1"/>
+      <w:numFmt w:val="decimal"/>
+      <w:lvlText w:val="%4."/>
+      <w:lvlJc w:val="left"/>
+      <w:pPr>
+        <w:ind w:left="2880" w:hanging="360"/>
+      </w:pPr>
+    </w:lvl>
+    <w:lvl w:ilvl="4" w:tplc="04090019" w:tentative="1">
+      <w:start w:val="1"/>
+      <w:numFmt w:val="lowerLetter"/>
+      <w:lvlText w:val="%5."/>
+      <w:lvlJc w:val="left"/>
+      <w:pPr>
+        <w:ind w:left="3600" w:hanging="360"/>
+      </w:pPr>
+    </w:lvl>
+    <w:lvl w:ilvl="5" w:tplc="0409001B" w:tentative="1">
+      <w:start w:val="1"/>
+      <w:numFmt w:val="lowerRoman"/>
+      <w:lvlText w:val="%6."/>
+      <w:lvlJc w:val="right"/>
+      <w:pPr>
+        <w:ind w:left="4320" w:hanging="180"/>
+      </w:pPr>
+    </w:lvl>
+    <w:lvl w:ilvl="6" w:tplc="0409000F" w:tentative="1">
+      <w:start w:val="1"/>
+      <w:numFmt w:val="decimal"/>
+      <w:lvlText w:val="%7."/>
+      <w:lvlJc w:val="left"/>
+      <w:pPr>
+        <w:ind w:left="5040" w:hanging="360"/>
+      </w:pPr>
+    </w:lvl>
+    <w:lvl w:ilvl="7" w:tplc="04090019" w:tentative="1">
+      <w:start w:val="1"/>
+      <w:numFmt w:val="lowerLetter"/>
+      <w:lvlText w:val="%8."/>
+      <w:lvlJc w:val="left"/>
+      <w:pPr>
+        <w:ind w:left="5760" w:hanging="360"/>
+      </w:pPr>
+    </w:lvl>
+    <w:lvl w:ilvl="8" w:tplc="0409001B" w:tentative="1">
+      <w:start w:val="1"/>
+      <w:numFmt w:val="lowerRoman"/>
+      <w:lvlText w:val="%9."/>
+      <w:lvlJc w:val="right"/>
+      <w:pPr>
+        <w:ind w:left="6480" w:hanging="180"/>
+      </w:pPr>
+    </w:lvl>
+  </w:abstractNum>
+  <w:abstractNum w:abstractNumId="8">
+    <w:nsid w:val="7116321E"/>
+    <w:multiLevelType w:val="hybridMultilevel"/>
+    <w:tmpl w:val="0562DD90"/>
+    <w:lvl w:ilvl="0" w:tplc="0409000F">
+      <w:start w:val="1"/>
+      <w:numFmt w:val="decimal"/>
+      <w:lvlText w:val="%1."/>
+      <w:lvlJc w:val="left"/>
+      <w:pPr>
+        <w:ind w:left="720" w:hanging="360"/>
+      </w:pPr>
+      <w:rPr>
+        <w:rFonts w:hint="default"/>
+      </w:rPr>
+    </w:lvl>
+    <w:lvl w:ilvl="1" w:tplc="04090019" w:tentative="1">
+      <w:start w:val="1"/>
+      <w:numFmt w:val="lowerLetter"/>
+      <w:lvlText w:val="%2."/>
+      <w:lvlJc w:val="left"/>
+      <w:pPr>
+        <w:ind w:left="1440" w:hanging="360"/>
+      </w:pPr>
+    </w:lvl>
+    <w:lvl w:ilvl="2" w:tplc="0409001B" w:tentative="1">
+      <w:start w:val="1"/>
+      <w:numFmt w:val="lowerRoman"/>
+      <w:lvlText w:val="%3."/>
+      <w:lvlJc w:val="right"/>
+      <w:pPr>
+        <w:ind w:left="2160" w:hanging="180"/>
+      </w:pPr>
+    </w:lvl>
+    <w:lvl w:ilvl="3" w:tplc="0409000F" w:tentative="1">
+      <w:start w:val="1"/>
+      <w:numFmt w:val="decimal"/>
+      <w:lvlText w:val="%4."/>
+      <w:lvlJc w:val="left"/>
+      <w:pPr>
+        <w:ind w:left="2880" w:hanging="360"/>
+      </w:pPr>
+    </w:lvl>
+    <w:lvl w:ilvl="4" w:tplc="04090019" w:tentative="1">
+      <w:start w:val="1"/>
+      <w:numFmt w:val="lowerLetter"/>
+      <w:lvlText w:val="%5."/>
+      <w:lvlJc w:val="left"/>
+      <w:pPr>
+        <w:ind w:left="3600" w:hanging="360"/>
+      </w:pPr>
+    </w:lvl>
+    <w:lvl w:ilvl="5" w:tplc="0409001B" w:tentative="1">
+      <w:start w:val="1"/>
+      <w:numFmt w:val="lowerRoman"/>
+      <w:lvlText w:val="%6."/>
+      <w:lvlJc w:val="right"/>
+      <w:pPr>
+        <w:ind w:left="4320" w:hanging="180"/>
+      </w:pPr>
+    </w:lvl>
+    <w:lvl w:ilvl="6" w:tplc="0409000F" w:tentative="1">
+      <w:start w:val="1"/>
+      <w:numFmt w:val="decimal"/>
+      <w:lvlText w:val="%7."/>
+      <w:lvlJc w:val="left"/>
+      <w:pPr>
+        <w:ind w:left="5040" w:hanging="360"/>
+      </w:pPr>
+    </w:lvl>
+    <w:lvl w:ilvl="7" w:tplc="04090019" w:tentative="1">
+      <w:start w:val="1"/>
+      <w:numFmt w:val="lowerLetter"/>
+      <w:lvlText w:val="%8."/>
+      <w:lvlJc w:val="left"/>
+      <w:pPr>
+        <w:ind w:left="5760" w:hanging="360"/>
+      </w:pPr>
+    </w:lvl>
+    <w:lvl w:ilvl="8" w:tplc="0409001B" w:tentative="1">
+      <w:start w:val="1"/>
+      <w:numFmt w:val="lowerRoman"/>
+      <w:lvlText w:val="%9."/>
+      <w:lvlJc w:val="right"/>
+      <w:pPr>
+        <w:ind w:left="6480" w:hanging="180"/>
+      </w:pPr>
+    </w:lvl>
+  </w:abstractNum>
+  <w:abstractNum w:abstractNumId="9">
+    <w:nsid w:val="723F1A80"/>
+    <w:multiLevelType w:val="hybridMultilevel"/>
+    <w:tmpl w:val="0562DD90"/>
+    <w:lvl w:ilvl="0" w:tplc="0409000F">
+      <w:start w:val="1"/>
+      <w:numFmt w:val="decimal"/>
+      <w:lvlText w:val="%1."/>
+      <w:lvlJc w:val="left"/>
+      <w:pPr>
+        <w:ind w:left="720" w:hanging="360"/>
+      </w:pPr>
+      <w:rPr>
+        <w:rFonts w:hint="default"/>
+      </w:rPr>
+    </w:lvl>
+    <w:lvl w:ilvl="1" w:tplc="04090019" w:tentative="1">
+      <w:start w:val="1"/>
+      <w:numFmt w:val="lowerLetter"/>
+      <w:lvlText w:val="%2."/>
+      <w:lvlJc w:val="left"/>
+      <w:pPr>
+        <w:ind w:left="1440" w:hanging="360"/>
+      </w:pPr>
+    </w:lvl>
+    <w:lvl w:ilvl="2" w:tplc="0409001B" w:tentative="1">
+      <w:start w:val="1"/>
+      <w:numFmt w:val="lowerRoman"/>
+      <w:lvlText w:val="%3."/>
+      <w:lvlJc w:val="right"/>
+      <w:pPr>
+        <w:ind w:left="2160" w:hanging="180"/>
+      </w:pPr>
+    </w:lvl>
+    <w:lvl w:ilvl="3" w:tplc="0409000F" w:tentative="1">
+      <w:start w:val="1"/>
+      <w:numFmt w:val="decimal"/>
+      <w:lvlText w:val="%4."/>
+      <w:lvlJc w:val="left"/>
+      <w:pPr>
+        <w:ind w:left="2880" w:hanging="360"/>
+      </w:pPr>
+    </w:lvl>
+    <w:lvl w:ilvl="4" w:tplc="04090019" w:tentative="1">
+      <w:start w:val="1"/>
+      <w:numFmt w:val="lowerLetter"/>
+      <w:lvlText w:val="%5."/>
+      <w:lvlJc w:val="left"/>
+      <w:pPr>
+        <w:ind w:left="3600" w:hanging="360"/>
+      </w:pPr>
+    </w:lvl>
+    <w:lvl w:ilvl="5" w:tplc="0409001B" w:tentative="1">
+      <w:start w:val="1"/>
+      <w:numFmt w:val="lowerRoman"/>
+      <w:lvlText w:val="%6."/>
+      <w:lvlJc w:val="right"/>
+      <w:pPr>
+        <w:ind w:left="4320" w:hanging="180"/>
+      </w:pPr>
+    </w:lvl>
+    <w:lvl w:ilvl="6" w:tplc="0409000F" w:tentative="1">
+      <w:start w:val="1"/>
+      <w:numFmt w:val="decimal"/>
+      <w:lvlText w:val="%7."/>
+      <w:lvlJc w:val="left"/>
+      <w:pPr>
+        <w:ind w:left="5040" w:hanging="360"/>
+      </w:pPr>
+    </w:lvl>
+    <w:lvl w:ilvl="7" w:tplc="04090019" w:tentative="1">
+      <w:start w:val="1"/>
+      <w:numFmt w:val="lowerLetter"/>
+      <w:lvlText w:val="%8."/>
+      <w:lvlJc w:val="left"/>
+      <w:pPr>
+        <w:ind w:left="5760" w:hanging="360"/>
+      </w:pPr>
+    </w:lvl>
+    <w:lvl w:ilvl="8" w:tplc="0409001B" w:tentative="1">
+      <w:start w:val="1"/>
+      <w:numFmt w:val="lowerRoman"/>
+      <w:lvlText w:val="%9."/>
+      <w:lvlJc w:val="right"/>
+      <w:pPr>
+        <w:ind w:left="6480" w:hanging="180"/>
+      </w:pPr>
+    </w:lvl>
+  </w:abstractNum>
+  <w:abstractNum w:abstractNumId="10">
+    <w:nsid w:val="72421419"/>
+    <w:multiLevelType w:val="hybridMultilevel"/>
+    <w:tmpl w:val="0562DD90"/>
     <w:lvl w:ilvl="0" w:tplc="0409000F">
       <w:start w:val="1"/>
       <w:numFmt w:val="decimal"/>
@@ -1419,10 +4021,34 @@
     <w:abstractNumId w:val="0"/>
   </w:num>
   <w:num w:numId="2">
+    <w:abstractNumId w:val="4"/>
+  </w:num>
+  <w:num w:numId="3">
     <w:abstractNumId w:val="2"/>
   </w:num>
-  <w:num w:numId="3">
+  <w:num w:numId="4">
     <w:abstractNumId w:val="1"/>
+  </w:num>
+  <w:num w:numId="5">
+    <w:abstractNumId w:val="3"/>
+  </w:num>
+  <w:num w:numId="6">
+    <w:abstractNumId w:val="6"/>
+  </w:num>
+  <w:num w:numId="7">
+    <w:abstractNumId w:val="5"/>
+  </w:num>
+  <w:num w:numId="8">
+    <w:abstractNumId w:val="8"/>
+  </w:num>
+  <w:num w:numId="9">
+    <w:abstractNumId w:val="7"/>
+  </w:num>
+  <w:num w:numId="10">
+    <w:abstractNumId w:val="10"/>
+  </w:num>
+  <w:num w:numId="11">
+    <w:abstractNumId w:val="9"/>
   </w:num>
 </w:numbering>
 </file>
@@ -1859,6 +4485,52 @@
       <w:contextualSpacing/>
     </w:pPr>
   </w:style>
+  <w:style w:type="table" w:styleId="TableGrid">
+    <w:name w:val="Table Grid"/>
+    <w:basedOn w:val="TableNormal"/>
+    <w:uiPriority w:val="39"/>
+    <w:rsid w:val="001447C4"/>
+    <w:pPr>
+      <w:spacing w:after="0" w:line="240" w:lineRule="auto"/>
+    </w:pPr>
+    <w:tblPr>
+      <w:tblInd w:w="0" w:type="dxa"/>
+      <w:tblBorders>
+        <w:top w:val="single" w:sz="4" w:space="0" w:color="auto"/>
+        <w:left w:val="single" w:sz="4" w:space="0" w:color="auto"/>
+        <w:bottom w:val="single" w:sz="4" w:space="0" w:color="auto"/>
+        <w:right w:val="single" w:sz="4" w:space="0" w:color="auto"/>
+        <w:insideH w:val="single" w:sz="4" w:space="0" w:color="auto"/>
+        <w:insideV w:val="single" w:sz="4" w:space="0" w:color="auto"/>
+      </w:tblBorders>
+      <w:tblCellMar>
+        <w:top w:w="0" w:type="dxa"/>
+        <w:left w:w="108" w:type="dxa"/>
+        <w:bottom w:w="0" w:type="dxa"/>
+        <w:right w:w="108" w:type="dxa"/>
+      </w:tblCellMar>
+    </w:tblPr>
+  </w:style>
+  <w:style w:type="character" w:customStyle="1" w:styleId="pl-s">
+    <w:name w:val="pl-s"/>
+    <w:basedOn w:val="DefaultParagraphFont"/>
+    <w:rsid w:val="001447C4"/>
+  </w:style>
+  <w:style w:type="character" w:customStyle="1" w:styleId="pl-pds">
+    <w:name w:val="pl-pds"/>
+    <w:basedOn w:val="DefaultParagraphFont"/>
+    <w:rsid w:val="001447C4"/>
+  </w:style>
+  <w:style w:type="character" w:customStyle="1" w:styleId="pl-c1">
+    <w:name w:val="pl-c1"/>
+    <w:basedOn w:val="DefaultParagraphFont"/>
+    <w:rsid w:val="00B83CCF"/>
+  </w:style>
+  <w:style w:type="character" w:customStyle="1" w:styleId="pl-k">
+    <w:name w:val="pl-k"/>
+    <w:basedOn w:val="DefaultParagraphFont"/>
+    <w:rsid w:val="00B83CCF"/>
+  </w:style>
 </w:styles>
 </file>
 

</xml_diff>

<commit_message>
little change in the pdf document
</commit_message>
<xml_diff>
--- a/CSE427_Assignment1Solution_1510702042.docx
+++ b/CSE427_Assignment1Solution_1510702042.docx
@@ -759,6 +759,75 @@
     </w:p>
     <w:p>
       <w:pPr>
+        <w:tabs>
+          <w:tab w:val="center" w:pos="6120"/>
+        </w:tabs>
+        <w:jc w:val="both"/>
+        <w:rPr>
+          <w:rFonts w:ascii="Times New Roman" w:hAnsi="Times New Roman" w:cs="Times New Roman"/>
+          <w:b/>
+          <w:bCs/>
+          <w:szCs w:val="26"/>
+          <w:u w:val="single"/>
+        </w:rPr>
+      </w:pPr>
+      <w:r>
+        <w:rPr>
+          <w:rFonts w:ascii="Times New Roman" w:hAnsi="Times New Roman" w:cs="Times New Roman"/>
+          <w:b/>
+          <w:bCs/>
+          <w:szCs w:val="26"/>
+          <w:u w:val="single"/>
+        </w:rPr>
+        <w:lastRenderedPageBreak/>
+        <w:t>GitHub</w:t>
+      </w:r>
+      <w:bookmarkStart w:id="0" w:name="_GoBack"/>
+      <w:bookmarkEnd w:id="0"/>
+      <w:r>
+        <w:rPr>
+          <w:rFonts w:ascii="Times New Roman" w:hAnsi="Times New Roman" w:cs="Times New Roman"/>
+          <w:b/>
+          <w:bCs/>
+          <w:szCs w:val="26"/>
+          <w:u w:val="single"/>
+        </w:rPr>
+        <w:t xml:space="preserve"> repository link:</w:t>
+      </w:r>
+      <w:r>
+        <w:rPr>
+          <w:rFonts w:ascii="Times New Roman" w:hAnsi="Times New Roman" w:cs="Times New Roman"/>
+          <w:b/>
+          <w:bCs/>
+          <w:szCs w:val="26"/>
+        </w:rPr>
+        <w:t xml:space="preserve"> </w:t>
+      </w:r>
+      <w:r>
+        <w:rPr>
+          <w:rFonts w:ascii="Times New Roman" w:hAnsi="Times New Roman" w:cs="Times New Roman"/>
+          <w:b/>
+          <w:bCs/>
+          <w:szCs w:val="26"/>
+          <w:u w:val="single"/>
+        </w:rPr>
+        <w:t xml:space="preserve"> </w:t>
+      </w:r>
+      <w:hyperlink r:id="rId6" w:history="1">
+        <w:r>
+          <w:rPr>
+            <w:rStyle w:val="Hyperlink"/>
+            <w:rFonts w:ascii="Times New Roman" w:hAnsi="Times New Roman" w:cs="Times New Roman"/>
+            <w:b/>
+            <w:bCs/>
+            <w:szCs w:val="26"/>
+          </w:rPr>
+          <w:t>https://github.com/sakibahmad24/North-South-University</w:t>
+        </w:r>
+      </w:hyperlink>
+    </w:p>
+    <w:p>
+      <w:pPr>
         <w:ind w:left="2160" w:firstLine="720"/>
         <w:rPr>
           <w:rFonts w:ascii="Times New Roman" w:hAnsi="Times New Roman" w:cs="Times New Roman"/>
@@ -769,8 +838,6 @@
           <w:u w:val="single"/>
         </w:rPr>
       </w:pPr>
-      <w:bookmarkStart w:id="0" w:name="_GoBack"/>
-      <w:bookmarkEnd w:id="0"/>
       <w:r>
         <w:rPr>
           <w:rFonts w:ascii="Times New Roman" w:hAnsi="Times New Roman" w:cs="Times New Roman"/>
@@ -780,7 +847,6 @@
           <w:szCs w:val="26"/>
           <w:u w:val="single"/>
         </w:rPr>
-        <w:lastRenderedPageBreak/>
         <w:t>Ans. t</w:t>
       </w:r>
       <w:r>
@@ -1217,13 +1283,7 @@
         <w:rPr>
           <w:rFonts w:ascii="Consolas" w:hAnsi="Consolas" w:cs="Times New Roman"/>
         </w:rPr>
-        <w:t>GenericStack</w:t>
-      </w:r>
-      <w:r>
-        <w:rPr>
-          <w:rFonts w:ascii="Consolas" w:hAnsi="Consolas" w:cs="Times New Roman"/>
-        </w:rPr>
-        <w:t xml:space="preserve"> </w:t>
+        <w:t xml:space="preserve">GenericStack </w:t>
       </w:r>
       <w:r>
         <w:rPr>
@@ -1380,6 +1440,7 @@
         <w:rPr>
           <w:rFonts w:ascii="Times New Roman" w:hAnsi="Times New Roman" w:cs="Times New Roman"/>
         </w:rPr>
+        <w:lastRenderedPageBreak/>
         <w:t>Mainly I have input having these 7 kinds of characteristics.</w:t>
       </w:r>
     </w:p>
@@ -1643,49 +1704,21 @@
                 <w:rStyle w:val="pl-pds"/>
                 <w:rFonts w:ascii="Consolas" w:hAnsi="Consolas"/>
               </w:rPr>
-              <w:t>'</w:t>
+              <w:t>', '</w:t>
+            </w:r>
+            <w:r>
+              <w:rPr>
+                <w:rStyle w:val="pl-s"/>
+                <w:rFonts w:ascii="Consolas" w:hAnsi="Consolas"/>
+              </w:rPr>
+              <w:t>b</w:t>
             </w:r>
             <w:r>
               <w:rPr>
                 <w:rStyle w:val="pl-pds"/>
                 <w:rFonts w:ascii="Consolas" w:hAnsi="Consolas"/>
               </w:rPr>
-              <w:t xml:space="preserve">, </w:t>
-            </w:r>
-            <w:r>
-              <w:rPr>
-                <w:rStyle w:val="pl-pds"/>
-                <w:rFonts w:ascii="Consolas" w:hAnsi="Consolas"/>
-              </w:rPr>
-              <w:t>'</w:t>
-            </w:r>
-            <w:r>
-              <w:rPr>
-                <w:rStyle w:val="pl-s"/>
-                <w:rFonts w:ascii="Consolas" w:hAnsi="Consolas"/>
-              </w:rPr>
-              <w:t>b</w:t>
-            </w:r>
-            <w:r>
-              <w:rPr>
-                <w:rStyle w:val="pl-pds"/>
-                <w:rFonts w:ascii="Consolas" w:hAnsi="Consolas"/>
-              </w:rPr>
-              <w:t>'</w:t>
-            </w:r>
-            <w:r>
-              <w:rPr>
-                <w:rStyle w:val="pl-pds"/>
-                <w:rFonts w:ascii="Consolas" w:hAnsi="Consolas"/>
-              </w:rPr>
-              <w:t xml:space="preserve">, </w:t>
-            </w:r>
-            <w:r>
-              <w:rPr>
-                <w:rStyle w:val="pl-pds"/>
-                <w:rFonts w:ascii="Consolas" w:hAnsi="Consolas"/>
-              </w:rPr>
-              <w:t>'</w:t>
+              <w:t>', '</w:t>
             </w:r>
             <w:r>
               <w:rPr>
@@ -1762,294 +1795,147 @@
                 <w:rStyle w:val="pl-pds"/>
                 <w:rFonts w:ascii="Consolas" w:hAnsi="Consolas"/>
               </w:rPr>
-              <w:t xml:space="preserve">, </w:t>
+              <w:t>, "</w:t>
+            </w:r>
+            <w:r>
+              <w:rPr>
+                <w:rStyle w:val="pl-s"/>
+                <w:rFonts w:ascii="Consolas" w:hAnsi="Consolas"/>
+              </w:rPr>
+              <w:t>push2</w:t>
             </w:r>
             <w:r>
               <w:rPr>
                 <w:rStyle w:val="pl-pds"/>
                 <w:rFonts w:ascii="Consolas" w:hAnsi="Consolas"/>
               </w:rPr>
-              <w:t>"</w:t>
+              <w:t>", "</w:t>
             </w:r>
             <w:r>
               <w:rPr>
                 <w:rStyle w:val="pl-s"/>
                 <w:rFonts w:ascii="Consolas" w:hAnsi="Consolas"/>
               </w:rPr>
-              <w:t>push2</w:t>
+              <w:t>push3</w:t>
             </w:r>
             <w:r>
               <w:rPr>
                 <w:rStyle w:val="pl-pds"/>
                 <w:rFonts w:ascii="Consolas" w:hAnsi="Consolas"/>
               </w:rPr>
-              <w:t>"</w:t>
+              <w:t>", "</w:t>
+            </w:r>
+            <w:r>
+              <w:rPr>
+                <w:rStyle w:val="pl-s"/>
+                <w:rFonts w:ascii="Consolas" w:hAnsi="Consolas"/>
+              </w:rPr>
+              <w:t>Kazi</w:t>
             </w:r>
             <w:r>
               <w:rPr>
                 <w:rStyle w:val="pl-pds"/>
                 <w:rFonts w:ascii="Consolas" w:hAnsi="Consolas"/>
               </w:rPr>
-              <w:t xml:space="preserve">, </w:t>
+              <w:t>", "</w:t>
+            </w:r>
+            <w:r>
+              <w:rPr>
+                <w:rStyle w:val="pl-s"/>
+                <w:rFonts w:ascii="Consolas" w:hAnsi="Consolas"/>
+              </w:rPr>
+              <w:t>Sakib</w:t>
             </w:r>
             <w:r>
               <w:rPr>
                 <w:rStyle w:val="pl-pds"/>
                 <w:rFonts w:ascii="Consolas" w:hAnsi="Consolas"/>
               </w:rPr>
-              <w:t>"</w:t>
+              <w:t>", "</w:t>
             </w:r>
             <w:r>
               <w:rPr>
                 <w:rStyle w:val="pl-s"/>
                 <w:rFonts w:ascii="Consolas" w:hAnsi="Consolas"/>
               </w:rPr>
-              <w:t>push3</w:t>
+              <w:t>My</w:t>
             </w:r>
             <w:r>
               <w:rPr>
                 <w:rStyle w:val="pl-pds"/>
                 <w:rFonts w:ascii="Consolas" w:hAnsi="Consolas"/>
               </w:rPr>
-              <w:t>"</w:t>
+              <w:t>", "</w:t>
+            </w:r>
+            <w:r>
+              <w:rPr>
+                <w:rStyle w:val="pl-s"/>
+                <w:rFonts w:ascii="Consolas" w:hAnsi="Consolas"/>
+              </w:rPr>
+              <w:t>Name</w:t>
             </w:r>
             <w:r>
               <w:rPr>
                 <w:rStyle w:val="pl-pds"/>
                 <w:rFonts w:ascii="Consolas" w:hAnsi="Consolas"/>
               </w:rPr>
-              <w:t xml:space="preserve">, </w:t>
+              <w:t>", "</w:t>
+            </w:r>
+            <w:r>
+              <w:rPr>
+                <w:rStyle w:val="pl-s"/>
+                <w:rFonts w:ascii="Consolas" w:hAnsi="Consolas"/>
+              </w:rPr>
+              <w:t>Dabbe</w:t>
             </w:r>
             <w:r>
               <w:rPr>
                 <w:rStyle w:val="pl-pds"/>
                 <w:rFonts w:ascii="Consolas" w:hAnsi="Consolas"/>
               </w:rPr>
-              <w:t>"</w:t>
+              <w:t>", "</w:t>
             </w:r>
             <w:r>
               <w:rPr>
                 <w:rStyle w:val="pl-s"/>
                 <w:rFonts w:ascii="Consolas" w:hAnsi="Consolas"/>
               </w:rPr>
-              <w:t>Kazi</w:t>
+              <w:t>Siccin</w:t>
             </w:r>
             <w:r>
               <w:rPr>
                 <w:rStyle w:val="pl-pds"/>
                 <w:rFonts w:ascii="Consolas" w:hAnsi="Consolas"/>
               </w:rPr>
-              <w:t>"</w:t>
+              <w:t>", "</w:t>
+            </w:r>
+            <w:r>
+              <w:rPr>
+                <w:rStyle w:val="pl-s"/>
+                <w:rFonts w:ascii="Consolas" w:hAnsi="Consolas"/>
+              </w:rPr>
+              <w:t>Anabelle</w:t>
             </w:r>
             <w:r>
               <w:rPr>
                 <w:rStyle w:val="pl-pds"/>
                 <w:rFonts w:ascii="Consolas" w:hAnsi="Consolas"/>
               </w:rPr>
-              <w:t xml:space="preserve">, </w:t>
+              <w:t>", "</w:t>
+            </w:r>
+            <w:r>
+              <w:rPr>
+                <w:rStyle w:val="pl-s"/>
+                <w:rFonts w:ascii="Consolas" w:hAnsi="Consolas"/>
+              </w:rPr>
+              <w:t>Ahmad</w:t>
             </w:r>
             <w:r>
               <w:rPr>
                 <w:rStyle w:val="pl-pds"/>
                 <w:rFonts w:ascii="Consolas" w:hAnsi="Consolas"/>
               </w:rPr>
-              <w:t>"</w:t>
-            </w:r>
-            <w:r>
-              <w:rPr>
-                <w:rStyle w:val="pl-s"/>
-                <w:rFonts w:ascii="Consolas" w:hAnsi="Consolas"/>
-              </w:rPr>
-              <w:t>Sakib</w:t>
-            </w:r>
-            <w:r>
-              <w:rPr>
-                <w:rStyle w:val="pl-pds"/>
-                <w:rFonts w:ascii="Consolas" w:hAnsi="Consolas"/>
-              </w:rPr>
-              <w:t>"</w:t>
-            </w:r>
-            <w:r>
-              <w:rPr>
-                <w:rStyle w:val="pl-pds"/>
-                <w:rFonts w:ascii="Consolas" w:hAnsi="Consolas"/>
-              </w:rPr>
-              <w:t xml:space="preserve">, </w:t>
-            </w:r>
-            <w:r>
-              <w:rPr>
-                <w:rStyle w:val="pl-pds"/>
-                <w:rFonts w:ascii="Consolas" w:hAnsi="Consolas"/>
-              </w:rPr>
-              <w:t>"</w:t>
-            </w:r>
-            <w:r>
-              <w:rPr>
-                <w:rStyle w:val="pl-s"/>
-                <w:rFonts w:ascii="Consolas" w:hAnsi="Consolas"/>
-              </w:rPr>
-              <w:t>My</w:t>
-            </w:r>
-            <w:r>
-              <w:rPr>
-                <w:rStyle w:val="pl-pds"/>
-                <w:rFonts w:ascii="Consolas" w:hAnsi="Consolas"/>
-              </w:rPr>
-              <w:t>"</w:t>
-            </w:r>
-            <w:r>
-              <w:rPr>
-                <w:rStyle w:val="pl-pds"/>
-                <w:rFonts w:ascii="Consolas" w:hAnsi="Consolas"/>
-              </w:rPr>
-              <w:t xml:space="preserve">, </w:t>
-            </w:r>
-            <w:r>
-              <w:rPr>
-                <w:rStyle w:val="pl-pds"/>
-                <w:rFonts w:ascii="Consolas" w:hAnsi="Consolas"/>
-              </w:rPr>
-              <w:t>"</w:t>
-            </w:r>
-            <w:r>
-              <w:rPr>
-                <w:rStyle w:val="pl-s"/>
-                <w:rFonts w:ascii="Consolas" w:hAnsi="Consolas"/>
-              </w:rPr>
-              <w:t>Name</w:t>
-            </w:r>
-            <w:r>
-              <w:rPr>
-                <w:rStyle w:val="pl-pds"/>
-                <w:rFonts w:ascii="Consolas" w:hAnsi="Consolas"/>
-              </w:rPr>
-              <w:t>"</w:t>
-            </w:r>
-            <w:r>
-              <w:rPr>
-                <w:rStyle w:val="pl-pds"/>
-                <w:rFonts w:ascii="Consolas" w:hAnsi="Consolas"/>
-              </w:rPr>
-              <w:t xml:space="preserve">, </w:t>
-            </w:r>
-            <w:r>
-              <w:rPr>
-                <w:rStyle w:val="pl-pds"/>
-                <w:rFonts w:ascii="Consolas" w:hAnsi="Consolas"/>
-              </w:rPr>
-              <w:t>"</w:t>
-            </w:r>
-            <w:r>
-              <w:rPr>
-                <w:rStyle w:val="pl-s"/>
-                <w:rFonts w:ascii="Consolas" w:hAnsi="Consolas"/>
-              </w:rPr>
-              <w:t>Dabbe</w:t>
-            </w:r>
-            <w:r>
-              <w:rPr>
-                <w:rStyle w:val="pl-pds"/>
-                <w:rFonts w:ascii="Consolas" w:hAnsi="Consolas"/>
-              </w:rPr>
-              <w:t>"</w:t>
-            </w:r>
-            <w:r>
-              <w:rPr>
-                <w:rStyle w:val="pl-pds"/>
-                <w:rFonts w:ascii="Consolas" w:hAnsi="Consolas"/>
-              </w:rPr>
-              <w:t xml:space="preserve">, </w:t>
-            </w:r>
-            <w:r>
-              <w:rPr>
-                <w:rStyle w:val="pl-pds"/>
-                <w:rFonts w:ascii="Consolas" w:hAnsi="Consolas"/>
-              </w:rPr>
-              <w:t>"</w:t>
-            </w:r>
-            <w:r>
-              <w:rPr>
-                <w:rStyle w:val="pl-s"/>
-                <w:rFonts w:ascii="Consolas" w:hAnsi="Consolas"/>
-              </w:rPr>
-              <w:t>Siccin</w:t>
-            </w:r>
-            <w:r>
-              <w:rPr>
-                <w:rStyle w:val="pl-pds"/>
-                <w:rFonts w:ascii="Consolas" w:hAnsi="Consolas"/>
-              </w:rPr>
-              <w:t>"</w:t>
-            </w:r>
-            <w:r>
-              <w:rPr>
-                <w:rStyle w:val="pl-pds"/>
-                <w:rFonts w:ascii="Consolas" w:hAnsi="Consolas"/>
-              </w:rPr>
-              <w:t xml:space="preserve">, </w:t>
-            </w:r>
-            <w:r>
-              <w:rPr>
-                <w:rStyle w:val="pl-pds"/>
-                <w:rFonts w:ascii="Consolas" w:hAnsi="Consolas"/>
-              </w:rPr>
-              <w:t>"</w:t>
-            </w:r>
-            <w:r>
-              <w:rPr>
-                <w:rStyle w:val="pl-s"/>
-                <w:rFonts w:ascii="Consolas" w:hAnsi="Consolas"/>
-              </w:rPr>
-              <w:t>Anabelle</w:t>
-            </w:r>
-            <w:r>
-              <w:rPr>
-                <w:rStyle w:val="pl-pds"/>
-                <w:rFonts w:ascii="Consolas" w:hAnsi="Consolas"/>
-              </w:rPr>
-              <w:t>"</w:t>
-            </w:r>
-            <w:r>
-              <w:rPr>
-                <w:rStyle w:val="pl-pds"/>
-                <w:rFonts w:ascii="Consolas" w:hAnsi="Consolas"/>
-              </w:rPr>
-              <w:t xml:space="preserve">, </w:t>
-            </w:r>
-            <w:r>
-              <w:rPr>
-                <w:rStyle w:val="pl-pds"/>
-                <w:rFonts w:ascii="Consolas" w:hAnsi="Consolas"/>
-              </w:rPr>
-              <w:t>"</w:t>
-            </w:r>
-            <w:r>
-              <w:rPr>
-                <w:rStyle w:val="pl-s"/>
-                <w:rFonts w:ascii="Consolas" w:hAnsi="Consolas"/>
-              </w:rPr>
-              <w:t>Ahmad</w:t>
-            </w:r>
-            <w:r>
-              <w:rPr>
-                <w:rStyle w:val="pl-pds"/>
-                <w:rFonts w:ascii="Consolas" w:hAnsi="Consolas"/>
-              </w:rPr>
-              <w:t>"</w:t>
-            </w:r>
-            <w:r>
-              <w:rPr>
-                <w:rStyle w:val="pl-pds"/>
-                <w:rFonts w:ascii="Consolas" w:hAnsi="Consolas"/>
-              </w:rPr>
-              <w:t xml:space="preserve">, </w:t>
-            </w:r>
-            <w:r>
-              <w:rPr>
-                <w:rStyle w:val="pl-pds"/>
-                <w:rFonts w:ascii="Consolas" w:hAnsi="Consolas"/>
-              </w:rPr>
-              <w:t>"</w:t>
+              <w:t>", "</w:t>
             </w:r>
             <w:r>
               <w:rPr>
@@ -2125,98 +2011,49 @@
                 <w:rStyle w:val="pl-pds"/>
                 <w:rFonts w:ascii="Consolas" w:hAnsi="Consolas"/>
               </w:rPr>
-              <w:t>"</w:t>
+              <w:t>", "</w:t>
+            </w:r>
+            <w:r>
+              <w:rPr>
+                <w:rStyle w:val="pl-s"/>
+                <w:rFonts w:ascii="Consolas" w:hAnsi="Consolas"/>
+              </w:rPr>
+              <w:t>push 2 for pop</w:t>
             </w:r>
             <w:r>
               <w:rPr>
                 <w:rStyle w:val="pl-pds"/>
                 <w:rFonts w:ascii="Consolas" w:hAnsi="Consolas"/>
               </w:rPr>
-              <w:t xml:space="preserve">, </w:t>
+              <w:t>", "</w:t>
+            </w:r>
+            <w:r>
+              <w:rPr>
+                <w:rStyle w:val="pl-s"/>
+                <w:rFonts w:ascii="Consolas" w:hAnsi="Consolas"/>
+              </w:rPr>
+              <w:t>here is a push</w:t>
             </w:r>
             <w:r>
               <w:rPr>
                 <w:rStyle w:val="pl-pds"/>
                 <w:rFonts w:ascii="Consolas" w:hAnsi="Consolas"/>
               </w:rPr>
-              <w:t>"</w:t>
+              <w:t>", "</w:t>
             </w:r>
             <w:r>
               <w:rPr>
                 <w:rStyle w:val="pl-s"/>
                 <w:rFonts w:ascii="Consolas" w:hAnsi="Consolas"/>
               </w:rPr>
-              <w:t>push 2 for pop</w:t>
+              <w:t>Kazi Sakib</w:t>
             </w:r>
             <w:r>
               <w:rPr>
                 <w:rStyle w:val="pl-pds"/>
                 <w:rFonts w:ascii="Consolas" w:hAnsi="Consolas"/>
               </w:rPr>
-              <w:t>"</w:t>
-            </w:r>
-            <w:r>
-              <w:rPr>
-                <w:rStyle w:val="pl-pds"/>
-                <w:rFonts w:ascii="Consolas" w:hAnsi="Consolas"/>
-              </w:rPr>
-              <w:t xml:space="preserve">, </w:t>
-            </w:r>
-            <w:r>
-              <w:rPr>
-                <w:rStyle w:val="pl-pds"/>
-                <w:rFonts w:ascii="Consolas" w:hAnsi="Consolas"/>
-              </w:rPr>
-              <w:t>"</w:t>
-            </w:r>
-            <w:r>
-              <w:rPr>
-                <w:rStyle w:val="pl-s"/>
-                <w:rFonts w:ascii="Consolas" w:hAnsi="Consolas"/>
-              </w:rPr>
-              <w:t>here is a push</w:t>
-            </w:r>
-            <w:r>
-              <w:rPr>
-                <w:rStyle w:val="pl-pds"/>
-                <w:rFonts w:ascii="Consolas" w:hAnsi="Consolas"/>
-              </w:rPr>
-              <w:t>"</w:t>
-            </w:r>
-            <w:r>
-              <w:rPr>
-                <w:rStyle w:val="pl-pds"/>
-                <w:rFonts w:ascii="Consolas" w:hAnsi="Consolas"/>
-              </w:rPr>
-              <w:t xml:space="preserve">, </w:t>
-            </w:r>
-            <w:r>
-              <w:rPr>
-                <w:rStyle w:val="pl-pds"/>
-                <w:rFonts w:ascii="Consolas" w:hAnsi="Consolas"/>
-              </w:rPr>
-              <w:t>"</w:t>
-            </w:r>
-            <w:r>
-              <w:rPr>
-                <w:rStyle w:val="pl-s"/>
-                <w:rFonts w:ascii="Consolas" w:hAnsi="Consolas"/>
-              </w:rPr>
-              <w:t>Kazi Sakib</w:t>
-            </w:r>
-            <w:r>
-              <w:rPr>
-                <w:rStyle w:val="pl-pds"/>
-                <w:rFonts w:ascii="Consolas" w:hAnsi="Consolas"/>
-              </w:rPr>
-              <w:t>"</w:t>
-            </w:r>
-            <w:r>
-              <w:rPr>
-                <w:rStyle w:val="pl-pds"/>
-                <w:rFonts w:ascii="Consolas" w:hAnsi="Consolas"/>
-              </w:rPr>
-              <w:t xml:space="preserve">, </w:t>
+              <w:t xml:space="preserve">", </w:t>
             </w:r>
           </w:p>
         </w:tc>
@@ -2258,77 +2095,7 @@
                 <w:rStyle w:val="pl-c1"/>
                 <w:rFonts w:ascii="Consolas" w:hAnsi="Consolas"/>
               </w:rPr>
-              <w:t>100</w:t>
-            </w:r>
-            <w:r>
-              <w:rPr>
-                <w:rStyle w:val="pl-c1"/>
-                <w:rFonts w:ascii="Consolas" w:hAnsi="Consolas"/>
-              </w:rPr>
-              <w:t xml:space="preserve">, </w:t>
-            </w:r>
-            <w:r>
-              <w:rPr>
-                <w:rStyle w:val="pl-c1"/>
-                <w:rFonts w:ascii="Consolas" w:hAnsi="Consolas"/>
-              </w:rPr>
-              <w:t>10</w:t>
-            </w:r>
-            <w:r>
-              <w:rPr>
-                <w:rStyle w:val="pl-c1"/>
-                <w:rFonts w:ascii="Consolas" w:hAnsi="Consolas"/>
-              </w:rPr>
-              <w:t xml:space="preserve">, </w:t>
-            </w:r>
-            <w:r>
-              <w:rPr>
-                <w:rStyle w:val="pl-c1"/>
-                <w:rFonts w:ascii="Consolas" w:hAnsi="Consolas"/>
-              </w:rPr>
-              <w:t>1</w:t>
-            </w:r>
-            <w:r>
-              <w:rPr>
-                <w:rStyle w:val="pl-c1"/>
-                <w:rFonts w:ascii="Consolas" w:hAnsi="Consolas"/>
-              </w:rPr>
-              <w:t xml:space="preserve">, </w:t>
-            </w:r>
-            <w:r>
-              <w:rPr>
-                <w:rStyle w:val="pl-c1"/>
-                <w:rFonts w:ascii="Consolas" w:hAnsi="Consolas"/>
-              </w:rPr>
-              <w:t>23</w:t>
-            </w:r>
-            <w:r>
-              <w:rPr>
-                <w:rStyle w:val="pl-c1"/>
-                <w:rFonts w:ascii="Consolas" w:hAnsi="Consolas"/>
-              </w:rPr>
-              <w:t xml:space="preserve">, </w:t>
-            </w:r>
-            <w:r>
-              <w:rPr>
-                <w:rStyle w:val="pl-c1"/>
-                <w:rFonts w:ascii="Consolas" w:hAnsi="Consolas"/>
-              </w:rPr>
-              <w:t>100006</w:t>
-            </w:r>
-            <w:r>
-              <w:rPr>
-                <w:rStyle w:val="pl-c1"/>
-                <w:rFonts w:ascii="Consolas" w:hAnsi="Consolas"/>
-              </w:rPr>
-              <w:t xml:space="preserve">, </w:t>
-            </w:r>
-            <w:r>
-              <w:rPr>
-                <w:rStyle w:val="pl-c1"/>
-                <w:rFonts w:ascii="Consolas" w:hAnsi="Consolas"/>
-              </w:rPr>
-              <w:t>12</w:t>
+              <w:t>100, 10, 1, 23, 100006, 12</w:t>
             </w:r>
           </w:p>
         </w:tc>
@@ -2377,14 +2144,7 @@
                 <w:rStyle w:val="pl-c1"/>
                 <w:rFonts w:ascii="Consolas" w:hAnsi="Consolas"/>
               </w:rPr>
-              <w:t>152</w:t>
-            </w:r>
-            <w:r>
-              <w:rPr>
-                <w:rStyle w:val="pl-c1"/>
-                <w:rFonts w:ascii="Consolas" w:hAnsi="Consolas"/>
-              </w:rPr>
-              <w:t xml:space="preserve">, </w:t>
+              <w:t xml:space="preserve">152, </w:t>
             </w:r>
             <w:r>
               <w:rPr>
@@ -2440,35 +2200,7 @@
                 <w:rStyle w:val="pl-c1"/>
                 <w:rFonts w:ascii="Consolas" w:hAnsi="Consolas"/>
               </w:rPr>
-              <w:t>6.333</w:t>
-            </w:r>
-            <w:r>
-              <w:rPr>
-                <w:rStyle w:val="pl-c1"/>
-                <w:rFonts w:ascii="Consolas" w:hAnsi="Consolas"/>
-              </w:rPr>
-              <w:t xml:space="preserve">, </w:t>
-            </w:r>
-            <w:r>
-              <w:rPr>
-                <w:rStyle w:val="pl-c1"/>
-                <w:rFonts w:ascii="Consolas" w:hAnsi="Consolas"/>
-              </w:rPr>
-              <w:t>3.2</w:t>
-            </w:r>
-            <w:r>
-              <w:rPr>
-                <w:rStyle w:val="pl-c1"/>
-                <w:rFonts w:ascii="Consolas" w:hAnsi="Consolas"/>
-              </w:rPr>
-              <w:t xml:space="preserve">, </w:t>
-            </w:r>
-            <w:r>
-              <w:rPr>
-                <w:rStyle w:val="pl-c1"/>
-                <w:rFonts w:ascii="Consolas" w:hAnsi="Consolas"/>
-              </w:rPr>
-              <w:t>102.66</w:t>
+              <w:t>6.333, 3.2, 102.66</w:t>
             </w:r>
           </w:p>
         </w:tc>
@@ -2517,35 +2249,21 @@
                 <w:rStyle w:val="pl-c1"/>
                 <w:rFonts w:ascii="Consolas" w:hAnsi="Consolas"/>
               </w:rPr>
-              <w:t>602.33</w:t>
+              <w:t xml:space="preserve">602.33, </w:t>
+            </w:r>
+            <w:r>
+              <w:rPr>
+                <w:rStyle w:val="pl-k"/>
+                <w:rFonts w:ascii="Consolas" w:hAnsi="Consolas"/>
+              </w:rPr>
+              <w:t>-</w:t>
             </w:r>
             <w:r>
               <w:rPr>
                 <w:rStyle w:val="pl-c1"/>
                 <w:rFonts w:ascii="Consolas" w:hAnsi="Consolas"/>
               </w:rPr>
-              <w:t xml:space="preserve">, </w:t>
-            </w:r>
-            <w:r>
-              <w:rPr>
-                <w:rStyle w:val="pl-k"/>
-                <w:rFonts w:ascii="Consolas" w:hAnsi="Consolas"/>
-              </w:rPr>
-              <w:t>-</w:t>
-            </w:r>
-            <w:r>
-              <w:rPr>
-                <w:rStyle w:val="pl-c1"/>
-                <w:rFonts w:ascii="Consolas" w:hAnsi="Consolas"/>
-              </w:rPr>
-              <w:t>10025.6</w:t>
-            </w:r>
-            <w:r>
-              <w:rPr>
-                <w:rStyle w:val="pl-c1"/>
-                <w:rFonts w:ascii="Consolas" w:hAnsi="Consolas"/>
-              </w:rPr>
-              <w:t xml:space="preserve">, </w:t>
+              <w:t xml:space="preserve">10025.6, </w:t>
             </w:r>
             <w:r>
               <w:rPr>
@@ -2816,19 +2534,7 @@
               <w:rPr>
                 <w:rFonts w:ascii="Times New Roman" w:hAnsi="Times New Roman" w:cs="Times New Roman"/>
               </w:rPr>
-              <w:t>S</w:t>
-            </w:r>
-            <w:r>
-              <w:rPr>
-                <w:rFonts w:ascii="Times New Roman" w:hAnsi="Times New Roman" w:cs="Times New Roman"/>
-              </w:rPr>
-              <w:t>tring</w:t>
-            </w:r>
-            <w:r>
-              <w:rPr>
-                <w:rFonts w:ascii="Times New Roman" w:hAnsi="Times New Roman" w:cs="Times New Roman"/>
-              </w:rPr>
-              <w:t xml:space="preserve"> block</w:t>
+              <w:t>String block</w:t>
             </w:r>
           </w:p>
         </w:tc>
@@ -4531,6 +4237,17 @@
     <w:basedOn w:val="DefaultParagraphFont"/>
     <w:rsid w:val="00B83CCF"/>
   </w:style>
+  <w:style w:type="character" w:styleId="Hyperlink">
+    <w:name w:val="Hyperlink"/>
+    <w:basedOn w:val="DefaultParagraphFont"/>
+    <w:uiPriority w:val="99"/>
+    <w:unhideWhenUsed/>
+    <w:rsid w:val="00032A24"/>
+    <w:rPr>
+      <w:color w:val="0563C1" w:themeColor="hyperlink"/>
+      <w:u w:val="single"/>
+    </w:rPr>
+  </w:style>
 </w:styles>
 </file>
 

</xml_diff>